<commit_message>
updated report and task
</commit_message>
<xml_diff>
--- a/Lab5/report/200042133_L5.docx
+++ b/Lab5/report/200042133_L5.docx
@@ -132,7 +132,7 @@
                 <w:sz w:val="24"/>
                 <w:lang w:val="en-US"/>
               </w:rPr>
-              <w:t>The problem statement asked for the implementation of a value iteration agent which runs a specified number of iterations to assign values to each state. It updates all the states in each iteration and at the end of the iteration, we have a value for each state.</w:t>
+              <w:t>The problem statement asked for the implementation of a value iteration agent which runs a specified number of iterations to assign values to each state. It should update all the states in each iteration and at the end of the iteration, we have a value for each state.</w:t>
             </w:r>
           </w:p>
         </w:tc>
@@ -242,235 +242,14 @@
                 <w:lang w:val="en-US"/>
               </w:rPr>
             </w:pPr>
+            <w:r>
+              <w:rPr>
+                <w:rFonts w:hint="default"/>
+                <w:lang w:val="en-US"/>
+              </w:rPr>
+              <w:t xml:space="preserve">The function runs in the initialization of the class - a sort of offline planning - so that when agent initializes, each state already has a value assigned to it and the agent can follow the action that gives it the maximum value. </w:t>
+            </w:r>
           </w:p>
-        </w:tc>
-      </w:tr>
-    </w:tbl>
-    <w:p>
-      <w:pPr>
-        <w:spacing w:line="360" w:lineRule="auto"/>
-        <w:ind w:right="0"/>
-        <w:jc w:val="both"/>
-        <w:rPr>
-          <w:rFonts w:hint="default" w:ascii="Times New Roman" w:hAnsi="Times New Roman" w:eastAsia="SimSun" w:cs="Times New Roman"/>
-        </w:rPr>
-      </w:pPr>
-    </w:p>
-    <w:p>
-      <w:pPr>
-        <w:keepNext w:val="0"/>
-        <w:keepLines w:val="0"/>
-        <w:widowControl/>
-        <w:suppressLineNumbers w:val="0"/>
-        <w:spacing w:before="0" w:beforeAutospacing="0" w:after="0" w:afterAutospacing="0" w:line="360" w:lineRule="auto"/>
-        <w:ind w:left="360" w:right="0" w:firstLine="0"/>
-        <w:jc w:val="both"/>
-        <w:rPr>
-          <w:rFonts w:hint="default" w:ascii="Times New Roman" w:hAnsi="Times New Roman" w:eastAsia="SimSun" w:cs="Times New Roman"/>
-          <w:b/>
-          <w:bCs/>
-          <w:color w:val="0000FF"/>
-          <w:sz w:val="28"/>
-          <w:szCs w:val="28"/>
-          <w:lang w:val="en-US"/>
-        </w:rPr>
-      </w:pPr>
-      <w:r>
-        <w:rPr>
-          <w:rFonts w:hint="default" w:cs="Times New Roman"/>
-          <w:b/>
-          <w:bCs/>
-          <w:color w:val="0000FF"/>
-          <w:kern w:val="0"/>
-          <w:sz w:val="28"/>
-          <w:szCs w:val="28"/>
-          <w:lang w:val="en-US" w:eastAsia="zh-CN" w:bidi="ar"/>
-        </w:rPr>
-        <w:t>Interesting Findings</w:t>
-      </w:r>
-      <w:r>
-        <w:rPr>
-          <w:rFonts w:hint="default" w:ascii="Times New Roman" w:hAnsi="Times New Roman" w:eastAsia="SimSun" w:cs="Times New Roman"/>
-          <w:b/>
-          <w:bCs/>
-          <w:color w:val="0000FF"/>
-          <w:kern w:val="0"/>
-          <w:sz w:val="28"/>
-          <w:szCs w:val="28"/>
-          <w:lang w:val="en-US" w:eastAsia="zh-CN" w:bidi="ar"/>
-        </w:rPr>
-        <w:t>:</w:t>
-      </w:r>
-    </w:p>
-    <w:tbl>
-      <w:tblPr>
-        <w:tblStyle w:val="3"/>
-        <w:tblW w:w="9090" w:type="dxa"/>
-        <w:tblInd w:w="350" w:type="dxa"/>
-        <w:tblBorders>
-          <w:top w:val="none" w:color="auto" w:sz="0" w:space="0"/>
-          <w:left w:val="none" w:color="auto" w:sz="0" w:space="0"/>
-          <w:bottom w:val="none" w:color="auto" w:sz="0" w:space="0"/>
-          <w:right w:val="none" w:color="auto" w:sz="0" w:space="0"/>
-          <w:insideH w:val="none" w:color="auto" w:sz="0" w:space="0"/>
-          <w:insideV w:val="none" w:color="auto" w:sz="0" w:space="0"/>
-        </w:tblBorders>
-        <w:shd w:val="clear" w:color="auto" w:fill="auto"/>
-        <w:tblLayout w:type="fixed"/>
-        <w:tblCellMar>
-          <w:top w:w="0" w:type="dxa"/>
-          <w:left w:w="108" w:type="dxa"/>
-          <w:bottom w:w="0" w:type="dxa"/>
-          <w:right w:w="108" w:type="dxa"/>
-        </w:tblCellMar>
-      </w:tblPr>
-      <w:tblGrid>
-        <w:gridCol w:w="9090"/>
-      </w:tblGrid>
-      <w:tr>
-        <w:tblPrEx>
-          <w:tblBorders>
-            <w:top w:val="none" w:color="auto" w:sz="0" w:space="0"/>
-            <w:left w:val="none" w:color="auto" w:sz="0" w:space="0"/>
-            <w:bottom w:val="none" w:color="auto" w:sz="0" w:space="0"/>
-            <w:right w:val="none" w:color="auto" w:sz="0" w:space="0"/>
-            <w:insideH w:val="none" w:color="auto" w:sz="0" w:space="0"/>
-            <w:insideV w:val="none" w:color="auto" w:sz="0" w:space="0"/>
-          </w:tblBorders>
-          <w:tblCellMar>
-            <w:top w:w="0" w:type="dxa"/>
-            <w:left w:w="108" w:type="dxa"/>
-            <w:bottom w:w="0" w:type="dxa"/>
-            <w:right w:w="108" w:type="dxa"/>
-          </w:tblCellMar>
-        </w:tblPrEx>
-        <w:trPr>
-          <w:trHeight w:val="377" w:hRule="atLeast"/>
-        </w:trPr>
-        <w:tc>
-          <w:tcPr>
-            <w:tcW w:w="9090" w:type="dxa"/>
-            <w:tcBorders>
-              <w:top w:val="single" w:color="000000" w:sz="4" w:space="0"/>
-              <w:left w:val="single" w:color="000000" w:sz="4" w:space="0"/>
-              <w:bottom w:val="single" w:color="000000" w:sz="4" w:space="0"/>
-              <w:right w:val="single" w:color="000000" w:sz="4" w:space="0"/>
-            </w:tcBorders>
-            <w:shd w:val="clear" w:color="auto" w:fill="auto"/>
-            <w:vAlign w:val="top"/>
-          </w:tcPr>
-          <w:p>
-            <w:pPr>
-              <w:keepNext w:val="0"/>
-              <w:keepLines w:val="0"/>
-              <w:widowControl/>
-              <w:suppressLineNumbers w:val="0"/>
-              <w:spacing w:before="0" w:beforeAutospacing="0" w:after="0" w:afterAutospacing="0" w:line="360" w:lineRule="auto"/>
-              <w:ind w:left="0" w:leftChars="0" w:right="0"/>
-              <w:jc w:val="both"/>
-              <w:rPr>
-                <w:rFonts w:hint="default" w:cs="Times New Roman"/>
-                <w:sz w:val="24"/>
-                <w:szCs w:val="24"/>
-                <w:lang w:val="en-US"/>
-              </w:rPr>
-            </w:pPr>
-          </w:p>
-        </w:tc>
-      </w:tr>
-    </w:tbl>
-    <w:p>
-      <w:pPr>
-        <w:spacing w:line="360" w:lineRule="auto"/>
-        <w:ind w:left="360" w:right="0" w:firstLine="0"/>
-        <w:jc w:val="both"/>
-        <w:rPr>
-          <w:rFonts w:hint="default" w:cs="Times New Roman"/>
-          <w:b/>
-          <w:bCs/>
-          <w:color w:val="0000FF"/>
-          <w:sz w:val="28"/>
-          <w:szCs w:val="28"/>
-          <w:lang w:val="en-US"/>
-        </w:rPr>
-      </w:pPr>
-    </w:p>
-    <w:p>
-      <w:pPr>
-        <w:spacing w:line="360" w:lineRule="auto"/>
-        <w:ind w:left="360" w:right="0" w:firstLine="0"/>
-        <w:jc w:val="both"/>
-        <w:rPr>
-          <w:rFonts w:hint="default" w:ascii="Times New Roman" w:hAnsi="Times New Roman" w:eastAsia="SimSun" w:cs="Times New Roman"/>
-          <w:b/>
-          <w:bCs/>
-          <w:color w:val="0000FF"/>
-          <w:sz w:val="28"/>
-          <w:szCs w:val="28"/>
-        </w:rPr>
-      </w:pPr>
-      <w:r>
-        <w:rPr>
-          <w:rFonts w:hint="default" w:cs="Times New Roman"/>
-          <w:b/>
-          <w:bCs/>
-          <w:color w:val="0000FF"/>
-          <w:sz w:val="28"/>
-          <w:szCs w:val="28"/>
-          <w:lang w:val="en-US"/>
-        </w:rPr>
-        <w:t>Challenges</w:t>
-      </w:r>
-      <w:r>
-        <w:rPr>
-          <w:rFonts w:hint="default" w:ascii="Times New Roman" w:hAnsi="Times New Roman" w:eastAsia="SimSun" w:cs="Times New Roman"/>
-          <w:b/>
-          <w:bCs/>
-          <w:color w:val="0000FF"/>
-          <w:sz w:val="28"/>
-          <w:szCs w:val="28"/>
-        </w:rPr>
-        <w:t>:</w:t>
-      </w:r>
-    </w:p>
-    <w:tbl>
-      <w:tblPr>
-        <w:tblStyle w:val="3"/>
-        <w:tblW w:w="9090" w:type="dxa"/>
-        <w:tblInd w:w="350" w:type="dxa"/>
-        <w:tblLayout w:type="fixed"/>
-        <w:tblCellMar>
-          <w:top w:w="0" w:type="dxa"/>
-          <w:left w:w="108" w:type="dxa"/>
-          <w:bottom w:w="0" w:type="dxa"/>
-          <w:right w:w="108" w:type="dxa"/>
-        </w:tblCellMar>
-      </w:tblPr>
-      <w:tblGrid>
-        <w:gridCol w:w="9090"/>
-      </w:tblGrid>
-      <w:tr>
-        <w:tblPrEx>
-          <w:tblCellMar>
-            <w:top w:w="0" w:type="dxa"/>
-            <w:left w:w="108" w:type="dxa"/>
-            <w:bottom w:w="0" w:type="dxa"/>
-            <w:right w:w="108" w:type="dxa"/>
-          </w:tblCellMar>
-        </w:tblPrEx>
-        <w:trPr>
-          <w:trHeight w:val="377" w:hRule="atLeast"/>
-        </w:trPr>
-        <w:tc>
-          <w:tcPr>
-            <w:tcW w:w="9090" w:type="dxa"/>
-            <w:tcBorders>
-              <w:top w:val="single" w:color="000000" w:sz="4" w:space="0"/>
-              <w:left w:val="single" w:color="000000" w:sz="4" w:space="0"/>
-              <w:bottom w:val="single" w:color="000000" w:sz="4" w:space="0"/>
-              <w:right w:val="single" w:color="000000" w:sz="4" w:space="0"/>
-            </w:tcBorders>
-          </w:tcPr>
           <w:p>
             <w:pPr>
               <w:keepNext w:val="0"/>
@@ -489,96 +268,14 @@
                 <w:lang w:val="en-US"/>
               </w:rPr>
             </w:pPr>
+            <w:r>
+              <w:rPr>
+                <w:rFonts w:hint="default"/>
+                <w:lang w:val="en-US"/>
+              </w:rPr>
+              <w:t xml:space="preserve">In each iteration, states are iterated in the order of which they are received by the function getStates(). For each state, all possible actions are iterated to get a Q-value using the equation </w:t>
+            </w:r>
           </w:p>
-        </w:tc>
-      </w:tr>
-    </w:tbl>
-    <w:p>
-      <w:pPr>
-        <w:spacing w:line="360" w:lineRule="auto"/>
-        <w:ind w:right="0"/>
-        <w:jc w:val="both"/>
-        <w:rPr>
-          <w:rFonts w:hint="default" w:ascii="Times New Roman" w:hAnsi="Times New Roman" w:eastAsia="SimSun" w:cs="Times New Roman"/>
-        </w:rPr>
-      </w:pPr>
-    </w:p>
-    <w:p>
-      <w:pPr>
-        <w:spacing w:line="360" w:lineRule="auto"/>
-        <w:ind w:left="360" w:right="0" w:firstLine="0"/>
-        <w:jc w:val="both"/>
-        <w:rPr>
-          <w:rFonts w:hint="default" w:ascii="Times New Roman" w:hAnsi="Times New Roman" w:eastAsia="SimSun" w:cs="Times New Roman"/>
-          <w:b/>
-          <w:bCs/>
-          <w:color w:val="0000FF"/>
-          <w:sz w:val="28"/>
-          <w:szCs w:val="28"/>
-        </w:rPr>
-      </w:pPr>
-      <w:r>
-        <w:rPr>
-          <w:rFonts w:hint="default" w:cs="Times New Roman"/>
-          <w:b/>
-          <w:bCs/>
-          <w:color w:val="0000FF"/>
-          <w:sz w:val="28"/>
-          <w:szCs w:val="28"/>
-          <w:lang w:val="en-US"/>
-        </w:rPr>
-        <w:t>Behavior of code for different hyper parameters</w:t>
-      </w:r>
-      <w:r>
-        <w:rPr>
-          <w:rFonts w:hint="default" w:ascii="Times New Roman" w:hAnsi="Times New Roman" w:eastAsia="SimSun" w:cs="Times New Roman"/>
-          <w:b/>
-          <w:bCs/>
-          <w:color w:val="0000FF"/>
-          <w:sz w:val="28"/>
-          <w:szCs w:val="28"/>
-        </w:rPr>
-        <w:t>:</w:t>
-      </w:r>
-    </w:p>
-    <w:tbl>
-      <w:tblPr>
-        <w:tblStyle w:val="3"/>
-        <w:tblW w:w="9090" w:type="dxa"/>
-        <w:tblInd w:w="350" w:type="dxa"/>
-        <w:tblLayout w:type="fixed"/>
-        <w:tblCellMar>
-          <w:top w:w="0" w:type="dxa"/>
-          <w:left w:w="108" w:type="dxa"/>
-          <w:bottom w:w="0" w:type="dxa"/>
-          <w:right w:w="108" w:type="dxa"/>
-        </w:tblCellMar>
-      </w:tblPr>
-      <w:tblGrid>
-        <w:gridCol w:w="9090"/>
-      </w:tblGrid>
-      <w:tr>
-        <w:tblPrEx>
-          <w:tblCellMar>
-            <w:top w:w="0" w:type="dxa"/>
-            <w:left w:w="108" w:type="dxa"/>
-            <w:bottom w:w="0" w:type="dxa"/>
-            <w:right w:w="108" w:type="dxa"/>
-          </w:tblCellMar>
-        </w:tblPrEx>
-        <w:trPr>
-          <w:trHeight w:val="377" w:hRule="atLeast"/>
-        </w:trPr>
-        <w:tc>
-          <w:tcPr>
-            <w:tcW w:w="9090" w:type="dxa"/>
-            <w:tcBorders>
-              <w:top w:val="single" w:color="000000" w:sz="4" w:space="0"/>
-              <w:left w:val="single" w:color="000000" w:sz="4" w:space="0"/>
-              <w:bottom w:val="single" w:color="000000" w:sz="4" w:space="0"/>
-              <w:right w:val="single" w:color="000000" w:sz="4" w:space="0"/>
-            </w:tcBorders>
-          </w:tcPr>
           <w:p>
             <w:pPr>
               <w:keepNext w:val="0"/>
@@ -592,148 +289,51 @@
               <w:spacing w:before="0" w:beforeAutospacing="0" w:after="0" w:afterAutospacing="0" w:line="360" w:lineRule="auto"/>
               <w:ind w:left="0" w:leftChars="0" w:right="0"/>
               <w:jc w:val="both"/>
-              <w:rPr>
-                <w:rFonts w:hint="default"/>
-                <w:lang w:val="en-US"/>
-              </w:rPr>
             </w:pPr>
+            <w:r>
+              <w:drawing>
+                <wp:inline distT="0" distB="0" distL="114300" distR="114300">
+                  <wp:extent cx="3943350" cy="381000"/>
+                  <wp:effectExtent l="0" t="0" r="0" b="0"/>
+                  <wp:docPr id="4" name="Picture 2"/>
+                  <wp:cNvGraphicFramePr>
+                    <a:graphicFrameLocks xmlns:a="http://schemas.openxmlformats.org/drawingml/2006/main" noChangeAspect="1"/>
+                  </wp:cNvGraphicFramePr>
+                  <a:graphic xmlns:a="http://schemas.openxmlformats.org/drawingml/2006/main">
+                    <a:graphicData uri="http://schemas.openxmlformats.org/drawingml/2006/picture">
+                      <pic:pic xmlns:pic="http://schemas.openxmlformats.org/drawingml/2006/picture">
+                        <pic:nvPicPr>
+                          <pic:cNvPr id="4" name="Picture 2"/>
+                          <pic:cNvPicPr>
+                            <a:picLocks noChangeAspect="1"/>
+                          </pic:cNvPicPr>
+                        </pic:nvPicPr>
+                        <pic:blipFill>
+                          <a:blip r:embed="rId5"/>
+                          <a:stretch>
+                            <a:fillRect/>
+                          </a:stretch>
+                        </pic:blipFill>
+                        <pic:spPr>
+                          <a:xfrm>
+                            <a:off x="0" y="0"/>
+                            <a:ext cx="3943350" cy="381000"/>
+                          </a:xfrm>
+                          <a:prstGeom prst="rect">
+                            <a:avLst/>
+                          </a:prstGeom>
+                          <a:noFill/>
+                          <a:ln>
+                            <a:noFill/>
+                          </a:ln>
+                        </pic:spPr>
+                      </pic:pic>
+                    </a:graphicData>
+                  </a:graphic>
+                </wp:inline>
+              </w:drawing>
+            </w:r>
           </w:p>
-        </w:tc>
-      </w:tr>
-    </w:tbl>
-    <w:p>
-      <w:pPr>
-        <w:rPr>
-          <w:rFonts w:hint="default"/>
-          <w:b/>
-          <w:bCs/>
-          <w:color w:val="auto"/>
-          <w:sz w:val="32"/>
-          <w:szCs w:val="32"/>
-          <w:u w:val="single"/>
-          <w:lang w:val="en-US"/>
-        </w:rPr>
-      </w:pPr>
-    </w:p>
-    <w:p>
-      <w:pPr>
-        <w:rPr>
-          <w:rFonts w:hint="default"/>
-          <w:b/>
-          <w:bCs/>
-          <w:color w:val="auto"/>
-          <w:sz w:val="32"/>
-          <w:szCs w:val="32"/>
-          <w:u w:val="single"/>
-          <w:lang w:val="en-US"/>
-        </w:rPr>
-      </w:pPr>
-    </w:p>
-    <w:p>
-      <w:pPr>
-        <w:spacing w:line="360" w:lineRule="auto"/>
-        <w:ind w:right="0"/>
-        <w:jc w:val="both"/>
-        <w:rPr>
-          <w:rFonts w:hint="default"/>
-          <w:b/>
-          <w:bCs/>
-          <w:color w:val="auto"/>
-          <w:sz w:val="32"/>
-          <w:szCs w:val="32"/>
-          <w:u w:val="single"/>
-          <w:lang w:val="en-US"/>
-        </w:rPr>
-      </w:pPr>
-      <w:r>
-        <w:rPr>
-          <w:rFonts w:hint="default"/>
-          <w:b/>
-          <w:bCs/>
-          <w:color w:val="auto"/>
-          <w:sz w:val="32"/>
-          <w:szCs w:val="32"/>
-          <w:u w:val="single"/>
-          <w:lang w:val="en-US"/>
-        </w:rPr>
-        <w:t>Question 2</w:t>
-      </w:r>
-    </w:p>
-    <w:p>
-      <w:pPr>
-        <w:spacing w:line="360" w:lineRule="auto"/>
-        <w:ind w:left="360" w:right="0" w:firstLine="0"/>
-        <w:jc w:val="both"/>
-        <w:rPr>
-          <w:rFonts w:hint="default" w:ascii="Times New Roman" w:hAnsi="Times New Roman" w:eastAsia="SimSun" w:cs="Times New Roman"/>
-          <w:b/>
-          <w:bCs/>
-          <w:color w:val="0000FF"/>
-          <w:sz w:val="24"/>
-        </w:rPr>
-      </w:pPr>
-      <w:r>
-        <w:rPr>
-          <w:rFonts w:hint="default" w:cs="Times New Roman"/>
-          <w:b/>
-          <w:bCs/>
-          <w:color w:val="0000FF"/>
-          <w:sz w:val="28"/>
-          <w:szCs w:val="28"/>
-          <w:lang w:val="en-US"/>
-        </w:rPr>
-        <w:t>Introduction</w:t>
-      </w:r>
-      <w:r>
-        <w:rPr>
-          <w:rFonts w:hint="default" w:ascii="Times New Roman" w:hAnsi="Times New Roman" w:eastAsia="SimSun" w:cs="Times New Roman"/>
-          <w:b/>
-          <w:bCs/>
-          <w:color w:val="0000FF"/>
-          <w:sz w:val="28"/>
-          <w:szCs w:val="28"/>
-        </w:rPr>
-        <w:t>:</w:t>
-      </w:r>
-    </w:p>
-    <w:tbl>
-      <w:tblPr>
-        <w:tblStyle w:val="3"/>
-        <w:tblW w:w="9090" w:type="dxa"/>
-        <w:tblInd w:w="350" w:type="dxa"/>
-        <w:tblLayout w:type="fixed"/>
-        <w:tblCellMar>
-          <w:top w:w="0" w:type="dxa"/>
-          <w:left w:w="108" w:type="dxa"/>
-          <w:bottom w:w="0" w:type="dxa"/>
-          <w:right w:w="108" w:type="dxa"/>
-        </w:tblCellMar>
-      </w:tblPr>
-      <w:tblGrid>
-        <w:gridCol w:w="9090"/>
-      </w:tblGrid>
-      <w:tr>
-        <w:tblPrEx>
-          <w:tblCellMar>
-            <w:top w:w="0" w:type="dxa"/>
-            <w:left w:w="108" w:type="dxa"/>
-            <w:bottom w:w="0" w:type="dxa"/>
-            <w:right w:w="108" w:type="dxa"/>
-          </w:tblCellMar>
-        </w:tblPrEx>
-        <w:trPr>
-          <w:trHeight w:val="377" w:hRule="atLeast"/>
-        </w:trPr>
-        <w:tc>
-          <w:tcPr>
-            <w:tcW w:w="9090" w:type="dxa"/>
-            <w:tcBorders>
-              <w:top w:val="single" w:color="000000" w:sz="4" w:space="0"/>
-              <w:left w:val="single" w:color="000000" w:sz="4" w:space="0"/>
-              <w:bottom w:val="single" w:color="000000" w:sz="4" w:space="0"/>
-              <w:right w:val="single" w:color="000000" w:sz="4" w:space="0"/>
-            </w:tcBorders>
-          </w:tcPr>
           <w:p>
             <w:pPr>
               <w:keepNext w:val="0"/>
@@ -748,109 +348,18 @@
               <w:ind w:left="0" w:leftChars="0" w:right="0"/>
               <w:jc w:val="both"/>
               <w:rPr>
-                <w:rFonts w:hint="default" w:ascii="Times New Roman" w:hAnsi="Times New Roman" w:eastAsia="SimSun" w:cs="Times New Roman"/>
-                <w:sz w:val="24"/>
+                <w:rFonts w:hint="default"/>
                 <w:lang w:val="en-US"/>
               </w:rPr>
             </w:pPr>
             <w:r>
               <w:rPr>
-                <w:rFonts w:hint="default" w:cs="Times New Roman"/>
-                <w:sz w:val="24"/>
-                <w:lang w:val="en-US"/>
-              </w:rPr>
-              <w:t>The problem statement asked for assigning appropriate values of discount and noise that would allow an agent to cross a bridge safely, while avoiding the fire on either side.</w:t>
+                <w:rFonts w:hint="default"/>
+                <w:lang w:val="en-US"/>
+              </w:rPr>
+              <w:t xml:space="preserve">The discount, probability and reward are obtained using function calls that returns previously stored values. The max q-value is taken from the array which stores value of each state and is 0 initially. </w:t>
             </w:r>
           </w:p>
-        </w:tc>
-      </w:tr>
-    </w:tbl>
-    <w:p>
-      <w:pPr>
-        <w:spacing w:line="360" w:lineRule="auto"/>
-        <w:ind w:right="0"/>
-        <w:jc w:val="both"/>
-        <w:rPr>
-          <w:rFonts w:hint="default" w:ascii="Times New Roman" w:hAnsi="Times New Roman" w:eastAsia="SimSun" w:cs="Times New Roman"/>
-        </w:rPr>
-      </w:pPr>
-    </w:p>
-    <w:p>
-      <w:pPr>
-        <w:spacing w:line="360" w:lineRule="auto"/>
-        <w:ind w:left="360" w:right="0" w:firstLine="0"/>
-        <w:jc w:val="both"/>
-        <w:rPr>
-          <w:rFonts w:hint="default" w:ascii="Times New Roman" w:hAnsi="Times New Roman" w:eastAsia="SimSun" w:cs="Times New Roman"/>
-          <w:b/>
-          <w:bCs/>
-          <w:color w:val="0000FF"/>
-          <w:sz w:val="28"/>
-          <w:szCs w:val="28"/>
-        </w:rPr>
-      </w:pPr>
-      <w:r>
-        <w:rPr>
-          <w:rFonts w:hint="default" w:cs="Times New Roman"/>
-          <w:b/>
-          <w:bCs/>
-          <w:color w:val="0000FF"/>
-          <w:sz w:val="28"/>
-          <w:szCs w:val="28"/>
-          <w:lang w:val="en-US"/>
-        </w:rPr>
-        <w:t>Analysis &amp; Explanation</w:t>
-      </w:r>
-      <w:r>
-        <w:rPr>
-          <w:rFonts w:hint="default" w:ascii="Times New Roman" w:hAnsi="Times New Roman" w:eastAsia="SimSun" w:cs="Times New Roman"/>
-          <w:b/>
-          <w:bCs/>
-          <w:color w:val="0000FF"/>
-          <w:sz w:val="28"/>
-          <w:szCs w:val="28"/>
-        </w:rPr>
-        <w:t>:</w:t>
-      </w:r>
-    </w:p>
-    <w:tbl>
-      <w:tblPr>
-        <w:tblStyle w:val="3"/>
-        <w:tblW w:w="9090" w:type="dxa"/>
-        <w:tblInd w:w="350" w:type="dxa"/>
-        <w:tblLayout w:type="fixed"/>
-        <w:tblCellMar>
-          <w:top w:w="0" w:type="dxa"/>
-          <w:left w:w="108" w:type="dxa"/>
-          <w:bottom w:w="0" w:type="dxa"/>
-          <w:right w:w="108" w:type="dxa"/>
-        </w:tblCellMar>
-      </w:tblPr>
-      <w:tblGrid>
-        <w:gridCol w:w="9090"/>
-      </w:tblGrid>
-      <w:tr>
-        <w:tblPrEx>
-          <w:tblCellMar>
-            <w:top w:w="0" w:type="dxa"/>
-            <w:left w:w="108" w:type="dxa"/>
-            <w:bottom w:w="0" w:type="dxa"/>
-            <w:right w:w="108" w:type="dxa"/>
-          </w:tblCellMar>
-        </w:tblPrEx>
-        <w:trPr>
-          <w:trHeight w:val="377" w:hRule="atLeast"/>
-        </w:trPr>
-        <w:tc>
-          <w:tcPr>
-            <w:tcW w:w="9090" w:type="dxa"/>
-            <w:tcBorders>
-              <w:top w:val="single" w:color="000000" w:sz="4" w:space="0"/>
-              <w:left w:val="single" w:color="000000" w:sz="4" w:space="0"/>
-              <w:bottom w:val="single" w:color="000000" w:sz="4" w:space="0"/>
-              <w:right w:val="single" w:color="000000" w:sz="4" w:space="0"/>
-            </w:tcBorders>
-          </w:tcPr>
           <w:p>
             <w:pPr>
               <w:keepNext w:val="0"/>
@@ -869,633 +378,13 @@
                 <w:lang w:val="en-US"/>
               </w:rPr>
             </w:pPr>
-          </w:p>
-        </w:tc>
-      </w:tr>
-    </w:tbl>
-    <w:p>
-      <w:pPr>
-        <w:spacing w:line="360" w:lineRule="auto"/>
-        <w:ind w:right="0"/>
-        <w:jc w:val="both"/>
-        <w:rPr>
-          <w:rFonts w:hint="default" w:ascii="Times New Roman" w:hAnsi="Times New Roman" w:eastAsia="SimSun" w:cs="Times New Roman"/>
-        </w:rPr>
-      </w:pPr>
-    </w:p>
-    <w:p>
-      <w:pPr>
-        <w:keepNext w:val="0"/>
-        <w:keepLines w:val="0"/>
-        <w:widowControl/>
-        <w:suppressLineNumbers w:val="0"/>
-        <w:spacing w:before="0" w:beforeAutospacing="0" w:after="0" w:afterAutospacing="0" w:line="360" w:lineRule="auto"/>
-        <w:ind w:left="360" w:right="0" w:firstLine="0"/>
-        <w:jc w:val="both"/>
-        <w:rPr>
-          <w:rFonts w:hint="default" w:ascii="Times New Roman" w:hAnsi="Times New Roman" w:eastAsia="SimSun" w:cs="Times New Roman"/>
-          <w:b/>
-          <w:bCs/>
-          <w:color w:val="0000FF"/>
-          <w:sz w:val="28"/>
-          <w:szCs w:val="28"/>
-          <w:lang w:val="en-US"/>
-        </w:rPr>
-      </w:pPr>
-      <w:r>
-        <w:rPr>
-          <w:rFonts w:hint="default" w:cs="Times New Roman"/>
-          <w:b/>
-          <w:bCs/>
-          <w:color w:val="0000FF"/>
-          <w:kern w:val="0"/>
-          <w:sz w:val="28"/>
-          <w:szCs w:val="28"/>
-          <w:lang w:val="en-US" w:eastAsia="zh-CN" w:bidi="ar"/>
-        </w:rPr>
-        <w:t>Interesting Findings</w:t>
-      </w:r>
-      <w:r>
-        <w:rPr>
-          <w:rFonts w:hint="default" w:ascii="Times New Roman" w:hAnsi="Times New Roman" w:eastAsia="SimSun" w:cs="Times New Roman"/>
-          <w:b/>
-          <w:bCs/>
-          <w:color w:val="0000FF"/>
-          <w:kern w:val="0"/>
-          <w:sz w:val="28"/>
-          <w:szCs w:val="28"/>
-          <w:lang w:val="en-US" w:eastAsia="zh-CN" w:bidi="ar"/>
-        </w:rPr>
-        <w:t>:</w:t>
-      </w:r>
-    </w:p>
-    <w:tbl>
-      <w:tblPr>
-        <w:tblStyle w:val="3"/>
-        <w:tblW w:w="9090" w:type="dxa"/>
-        <w:tblInd w:w="350" w:type="dxa"/>
-        <w:tblBorders>
-          <w:top w:val="none" w:color="auto" w:sz="0" w:space="0"/>
-          <w:left w:val="none" w:color="auto" w:sz="0" w:space="0"/>
-          <w:bottom w:val="none" w:color="auto" w:sz="0" w:space="0"/>
-          <w:right w:val="none" w:color="auto" w:sz="0" w:space="0"/>
-          <w:insideH w:val="none" w:color="auto" w:sz="0" w:space="0"/>
-          <w:insideV w:val="none" w:color="auto" w:sz="0" w:space="0"/>
-        </w:tblBorders>
-        <w:shd w:val="clear" w:color="auto" w:fill="auto"/>
-        <w:tblLayout w:type="fixed"/>
-        <w:tblCellMar>
-          <w:top w:w="0" w:type="dxa"/>
-          <w:left w:w="108" w:type="dxa"/>
-          <w:bottom w:w="0" w:type="dxa"/>
-          <w:right w:w="108" w:type="dxa"/>
-        </w:tblCellMar>
-      </w:tblPr>
-      <w:tblGrid>
-        <w:gridCol w:w="9090"/>
-      </w:tblGrid>
-      <w:tr>
-        <w:tblPrEx>
-          <w:tblBorders>
-            <w:top w:val="none" w:color="auto" w:sz="0" w:space="0"/>
-            <w:left w:val="none" w:color="auto" w:sz="0" w:space="0"/>
-            <w:bottom w:val="none" w:color="auto" w:sz="0" w:space="0"/>
-            <w:right w:val="none" w:color="auto" w:sz="0" w:space="0"/>
-            <w:insideH w:val="none" w:color="auto" w:sz="0" w:space="0"/>
-            <w:insideV w:val="none" w:color="auto" w:sz="0" w:space="0"/>
-          </w:tblBorders>
-          <w:tblCellMar>
-            <w:top w:w="0" w:type="dxa"/>
-            <w:left w:w="108" w:type="dxa"/>
-            <w:bottom w:w="0" w:type="dxa"/>
-            <w:right w:w="108" w:type="dxa"/>
-          </w:tblCellMar>
-        </w:tblPrEx>
-        <w:trPr>
-          <w:trHeight w:val="377" w:hRule="atLeast"/>
-        </w:trPr>
-        <w:tc>
-          <w:tcPr>
-            <w:tcW w:w="9090" w:type="dxa"/>
-            <w:tcBorders>
-              <w:top w:val="single" w:color="000000" w:sz="4" w:space="0"/>
-              <w:left w:val="single" w:color="000000" w:sz="4" w:space="0"/>
-              <w:bottom w:val="single" w:color="000000" w:sz="4" w:space="0"/>
-              <w:right w:val="single" w:color="000000" w:sz="4" w:space="0"/>
-            </w:tcBorders>
-            <w:shd w:val="clear" w:color="auto" w:fill="auto"/>
-            <w:vAlign w:val="top"/>
-          </w:tcPr>
-          <w:p>
-            <w:pPr>
-              <w:keepNext w:val="0"/>
-              <w:keepLines w:val="0"/>
-              <w:widowControl/>
-              <w:suppressLineNumbers w:val="0"/>
-              <w:spacing w:before="0" w:beforeAutospacing="0" w:after="0" w:afterAutospacing="0" w:line="360" w:lineRule="auto"/>
-              <w:ind w:left="0" w:leftChars="0" w:right="0"/>
-              <w:jc w:val="both"/>
-              <w:rPr>
-                <w:rFonts w:hint="default" w:cs="Times New Roman"/>
-                <w:sz w:val="24"/>
-                <w:szCs w:val="24"/>
-                <w:lang w:val="en-US"/>
-              </w:rPr>
-            </w:pPr>
-          </w:p>
-        </w:tc>
-      </w:tr>
-    </w:tbl>
-    <w:p>
-      <w:pPr>
-        <w:spacing w:line="360" w:lineRule="auto"/>
-        <w:ind w:left="360" w:right="0" w:firstLine="0"/>
-        <w:jc w:val="both"/>
-        <w:rPr>
-          <w:rFonts w:hint="default" w:cs="Times New Roman"/>
-          <w:b/>
-          <w:bCs/>
-          <w:color w:val="0000FF"/>
-          <w:sz w:val="28"/>
-          <w:szCs w:val="28"/>
-          <w:lang w:val="en-US"/>
-        </w:rPr>
-      </w:pPr>
-    </w:p>
-    <w:p>
-      <w:pPr>
-        <w:spacing w:line="360" w:lineRule="auto"/>
-        <w:ind w:left="360" w:right="0" w:firstLine="0"/>
-        <w:jc w:val="both"/>
-        <w:rPr>
-          <w:rFonts w:hint="default" w:ascii="Times New Roman" w:hAnsi="Times New Roman" w:eastAsia="SimSun" w:cs="Times New Roman"/>
-          <w:b/>
-          <w:bCs/>
-          <w:color w:val="0000FF"/>
-          <w:sz w:val="28"/>
-          <w:szCs w:val="28"/>
-        </w:rPr>
-      </w:pPr>
-      <w:r>
-        <w:rPr>
-          <w:rFonts w:hint="default" w:cs="Times New Roman"/>
-          <w:b/>
-          <w:bCs/>
-          <w:color w:val="0000FF"/>
-          <w:sz w:val="28"/>
-          <w:szCs w:val="28"/>
-          <w:lang w:val="en-US"/>
-        </w:rPr>
-        <w:t>Challenges</w:t>
-      </w:r>
-      <w:r>
-        <w:rPr>
-          <w:rFonts w:hint="default" w:ascii="Times New Roman" w:hAnsi="Times New Roman" w:eastAsia="SimSun" w:cs="Times New Roman"/>
-          <w:b/>
-          <w:bCs/>
-          <w:color w:val="0000FF"/>
-          <w:sz w:val="28"/>
-          <w:szCs w:val="28"/>
-        </w:rPr>
-        <w:t>:</w:t>
-      </w:r>
-    </w:p>
-    <w:tbl>
-      <w:tblPr>
-        <w:tblStyle w:val="3"/>
-        <w:tblW w:w="9090" w:type="dxa"/>
-        <w:tblInd w:w="350" w:type="dxa"/>
-        <w:tblLayout w:type="fixed"/>
-        <w:tblCellMar>
-          <w:top w:w="0" w:type="dxa"/>
-          <w:left w:w="108" w:type="dxa"/>
-          <w:bottom w:w="0" w:type="dxa"/>
-          <w:right w:w="108" w:type="dxa"/>
-        </w:tblCellMar>
-      </w:tblPr>
-      <w:tblGrid>
-        <w:gridCol w:w="9090"/>
-      </w:tblGrid>
-      <w:tr>
-        <w:tblPrEx>
-          <w:tblCellMar>
-            <w:top w:w="0" w:type="dxa"/>
-            <w:left w:w="108" w:type="dxa"/>
-            <w:bottom w:w="0" w:type="dxa"/>
-            <w:right w:w="108" w:type="dxa"/>
-          </w:tblCellMar>
-        </w:tblPrEx>
-        <w:trPr>
-          <w:trHeight w:val="377" w:hRule="atLeast"/>
-        </w:trPr>
-        <w:tc>
-          <w:tcPr>
-            <w:tcW w:w="9090" w:type="dxa"/>
-            <w:tcBorders>
-              <w:top w:val="single" w:color="000000" w:sz="4" w:space="0"/>
-              <w:left w:val="single" w:color="000000" w:sz="4" w:space="0"/>
-              <w:bottom w:val="single" w:color="000000" w:sz="4" w:space="0"/>
-              <w:right w:val="single" w:color="000000" w:sz="4" w:space="0"/>
-            </w:tcBorders>
-          </w:tcPr>
-          <w:p>
-            <w:pPr>
-              <w:keepNext w:val="0"/>
-              <w:keepLines w:val="0"/>
-              <w:widowControl/>
-              <w:numPr>
-                <w:ilvl w:val="0"/>
-                <w:numId w:val="0"/>
-              </w:numPr>
-              <w:suppressLineNumbers w:val="0"/>
-              <w:spacing w:before="0" w:beforeAutospacing="0" w:after="0" w:afterAutospacing="0" w:line="360" w:lineRule="auto"/>
-              <w:ind w:left="0" w:leftChars="0" w:right="0"/>
-              <w:jc w:val="both"/>
+            <w:r>
               <w:rPr>
                 <w:rFonts w:hint="default"/>
                 <w:lang w:val="en-US"/>
               </w:rPr>
-            </w:pPr>
-          </w:p>
-        </w:tc>
-      </w:tr>
-    </w:tbl>
-    <w:p>
-      <w:pPr>
-        <w:spacing w:line="360" w:lineRule="auto"/>
-        <w:ind w:right="0"/>
-        <w:jc w:val="both"/>
-        <w:rPr>
-          <w:rFonts w:hint="default" w:ascii="Times New Roman" w:hAnsi="Times New Roman" w:eastAsia="SimSun" w:cs="Times New Roman"/>
-        </w:rPr>
-      </w:pPr>
-    </w:p>
-    <w:p>
-      <w:pPr>
-        <w:spacing w:line="360" w:lineRule="auto"/>
-        <w:ind w:left="360" w:right="0" w:firstLine="0"/>
-        <w:jc w:val="both"/>
-        <w:rPr>
-          <w:rFonts w:hint="default" w:ascii="Times New Roman" w:hAnsi="Times New Roman" w:eastAsia="SimSun" w:cs="Times New Roman"/>
-          <w:b/>
-          <w:bCs/>
-          <w:color w:val="0000FF"/>
-          <w:sz w:val="28"/>
-          <w:szCs w:val="28"/>
-        </w:rPr>
-      </w:pPr>
-      <w:r>
-        <w:rPr>
-          <w:rFonts w:hint="default" w:cs="Times New Roman"/>
-          <w:b/>
-          <w:bCs/>
-          <w:color w:val="0000FF"/>
-          <w:sz w:val="28"/>
-          <w:szCs w:val="28"/>
-          <w:lang w:val="en-US"/>
-        </w:rPr>
-        <w:t>Behavior of code for different hyper parameters</w:t>
-      </w:r>
-      <w:r>
-        <w:rPr>
-          <w:rFonts w:hint="default" w:ascii="Times New Roman" w:hAnsi="Times New Roman" w:eastAsia="SimSun" w:cs="Times New Roman"/>
-          <w:b/>
-          <w:bCs/>
-          <w:color w:val="0000FF"/>
-          <w:sz w:val="28"/>
-          <w:szCs w:val="28"/>
-        </w:rPr>
-        <w:t>:</w:t>
-      </w:r>
-    </w:p>
-    <w:tbl>
-      <w:tblPr>
-        <w:tblStyle w:val="3"/>
-        <w:tblW w:w="9090" w:type="dxa"/>
-        <w:tblInd w:w="350" w:type="dxa"/>
-        <w:tblLayout w:type="fixed"/>
-        <w:tblCellMar>
-          <w:top w:w="0" w:type="dxa"/>
-          <w:left w:w="108" w:type="dxa"/>
-          <w:bottom w:w="0" w:type="dxa"/>
-          <w:right w:w="108" w:type="dxa"/>
-        </w:tblCellMar>
-      </w:tblPr>
-      <w:tblGrid>
-        <w:gridCol w:w="9090"/>
-      </w:tblGrid>
-      <w:tr>
-        <w:tblPrEx>
-          <w:tblCellMar>
-            <w:top w:w="0" w:type="dxa"/>
-            <w:left w:w="108" w:type="dxa"/>
-            <w:bottom w:w="0" w:type="dxa"/>
-            <w:right w:w="108" w:type="dxa"/>
-          </w:tblCellMar>
-        </w:tblPrEx>
-        <w:trPr>
-          <w:trHeight w:val="377" w:hRule="atLeast"/>
-        </w:trPr>
-        <w:tc>
-          <w:tcPr>
-            <w:tcW w:w="9090" w:type="dxa"/>
-            <w:tcBorders>
-              <w:top w:val="single" w:color="000000" w:sz="4" w:space="0"/>
-              <w:left w:val="single" w:color="000000" w:sz="4" w:space="0"/>
-              <w:bottom w:val="single" w:color="000000" w:sz="4" w:space="0"/>
-              <w:right w:val="single" w:color="000000" w:sz="4" w:space="0"/>
-            </w:tcBorders>
-          </w:tcPr>
-          <w:p>
-            <w:pPr>
-              <w:keepNext w:val="0"/>
-              <w:keepLines w:val="0"/>
-              <w:widowControl/>
-              <w:numPr>
-                <w:ilvl w:val="0"/>
-                <w:numId w:val="0"/>
-              </w:numPr>
-              <w:suppressLineNumbers w:val="0"/>
-              <w:spacing w:before="0" w:beforeAutospacing="0" w:after="0" w:afterAutospacing="0" w:line="360" w:lineRule="auto"/>
-              <w:ind w:left="0" w:leftChars="0" w:right="0"/>
-              <w:jc w:val="both"/>
-              <w:rPr>
-                <w:rFonts w:hint="default"/>
-                <w:lang w:val="en-US"/>
-              </w:rPr>
-            </w:pPr>
-          </w:p>
-        </w:tc>
-      </w:tr>
-    </w:tbl>
-    <w:p>
-      <w:pPr>
-        <w:rPr>
-          <w:rFonts w:hint="default"/>
-          <w:b/>
-          <w:bCs/>
-          <w:color w:val="auto"/>
-          <w:sz w:val="32"/>
-          <w:szCs w:val="32"/>
-          <w:u w:val="single"/>
-          <w:lang w:val="en-US"/>
-        </w:rPr>
-      </w:pPr>
-    </w:p>
-    <w:p>
-      <w:pPr>
-        <w:rPr>
-          <w:rFonts w:hint="default"/>
-          <w:b/>
-          <w:bCs/>
-          <w:color w:val="auto"/>
-          <w:sz w:val="32"/>
-          <w:szCs w:val="32"/>
-          <w:u w:val="single"/>
-          <w:lang w:val="en-US"/>
-        </w:rPr>
-      </w:pPr>
-    </w:p>
-    <w:p>
-      <w:pPr>
-        <w:spacing w:line="360" w:lineRule="auto"/>
-        <w:ind w:right="0"/>
-        <w:jc w:val="both"/>
-        <w:rPr>
-          <w:rFonts w:hint="default"/>
-          <w:b/>
-          <w:bCs/>
-          <w:color w:val="auto"/>
-          <w:sz w:val="32"/>
-          <w:szCs w:val="32"/>
-          <w:u w:val="single"/>
-          <w:lang w:val="en-US"/>
-        </w:rPr>
-      </w:pPr>
-      <w:r>
-        <w:rPr>
-          <w:rFonts w:hint="default"/>
-          <w:b/>
-          <w:bCs/>
-          <w:color w:val="auto"/>
-          <w:sz w:val="32"/>
-          <w:szCs w:val="32"/>
-          <w:u w:val="single"/>
-          <w:lang w:val="en-US"/>
-        </w:rPr>
-        <w:t>Question 3</w:t>
-      </w:r>
-    </w:p>
-    <w:p>
-      <w:pPr>
-        <w:spacing w:line="360" w:lineRule="auto"/>
-        <w:ind w:left="360" w:right="0" w:firstLine="0"/>
-        <w:jc w:val="both"/>
-        <w:rPr>
-          <w:rFonts w:hint="default" w:ascii="Times New Roman" w:hAnsi="Times New Roman" w:eastAsia="SimSun" w:cs="Times New Roman"/>
-          <w:b/>
-          <w:bCs/>
-          <w:color w:val="0000FF"/>
-          <w:sz w:val="24"/>
-        </w:rPr>
-      </w:pPr>
-      <w:r>
-        <w:rPr>
-          <w:rFonts w:hint="default" w:cs="Times New Roman"/>
-          <w:b/>
-          <w:bCs/>
-          <w:color w:val="0000FF"/>
-          <w:sz w:val="28"/>
-          <w:szCs w:val="28"/>
-          <w:lang w:val="en-US"/>
-        </w:rPr>
-        <w:t>Introduction</w:t>
-      </w:r>
-      <w:r>
-        <w:rPr>
-          <w:rFonts w:hint="default" w:ascii="Times New Roman" w:hAnsi="Times New Roman" w:eastAsia="SimSun" w:cs="Times New Roman"/>
-          <w:b/>
-          <w:bCs/>
-          <w:color w:val="0000FF"/>
-          <w:sz w:val="28"/>
-          <w:szCs w:val="28"/>
-        </w:rPr>
-        <w:t>:</w:t>
-      </w:r>
-    </w:p>
-    <w:tbl>
-      <w:tblPr>
-        <w:tblStyle w:val="3"/>
-        <w:tblW w:w="9090" w:type="dxa"/>
-        <w:tblInd w:w="350" w:type="dxa"/>
-        <w:tblLayout w:type="fixed"/>
-        <w:tblCellMar>
-          <w:top w:w="0" w:type="dxa"/>
-          <w:left w:w="108" w:type="dxa"/>
-          <w:bottom w:w="0" w:type="dxa"/>
-          <w:right w:w="108" w:type="dxa"/>
-        </w:tblCellMar>
-      </w:tblPr>
-      <w:tblGrid>
-        <w:gridCol w:w="9090"/>
-      </w:tblGrid>
-      <w:tr>
-        <w:tblPrEx>
-          <w:tblCellMar>
-            <w:top w:w="0" w:type="dxa"/>
-            <w:left w:w="108" w:type="dxa"/>
-            <w:bottom w:w="0" w:type="dxa"/>
-            <w:right w:w="108" w:type="dxa"/>
-          </w:tblCellMar>
-        </w:tblPrEx>
-        <w:trPr>
-          <w:trHeight w:val="377" w:hRule="atLeast"/>
-        </w:trPr>
-        <w:tc>
-          <w:tcPr>
-            <w:tcW w:w="9090" w:type="dxa"/>
-            <w:tcBorders>
-              <w:top w:val="single" w:color="000000" w:sz="4" w:space="0"/>
-              <w:left w:val="single" w:color="000000" w:sz="4" w:space="0"/>
-              <w:bottom w:val="single" w:color="000000" w:sz="4" w:space="0"/>
-              <w:right w:val="single" w:color="000000" w:sz="4" w:space="0"/>
-            </w:tcBorders>
-          </w:tcPr>
-          <w:p>
-            <w:pPr>
-              <w:keepNext w:val="0"/>
-              <w:keepLines w:val="0"/>
-              <w:widowControl/>
-              <w:numPr>
-                <w:ilvl w:val="0"/>
-                <w:numId w:val="0"/>
-              </w:numPr>
-              <w:suppressLineNumbers w:val="0"/>
-              <w:spacing w:before="0" w:beforeAutospacing="0" w:after="0" w:afterAutospacing="0" w:line="360" w:lineRule="auto"/>
-              <w:ind w:left="0" w:leftChars="0" w:right="0"/>
-              <w:jc w:val="both"/>
-              <w:rPr>
-                <w:rFonts w:hint="default" w:ascii="Times New Roman" w:hAnsi="Times New Roman" w:eastAsia="SimSun" w:cs="Times New Roman"/>
-                <w:sz w:val="24"/>
-                <w:lang w:val="en-US"/>
-              </w:rPr>
-            </w:pPr>
-            <w:r>
-              <w:rPr>
-                <w:rFonts w:hint="default" w:cs="Times New Roman"/>
-                <w:sz w:val="24"/>
-                <w:lang w:val="en-US"/>
-              </w:rPr>
-              <w:t>The problem statement asked for assigning appropriate values of living reward, discount and noise that would allow an agent to get to the specified goal (either one of the two) using a specified path (either the safe long path or short riskier path).</w:t>
+              <w:t xml:space="preserve">The maximum q value obtained at each state is then taken as the value of the state. Later, when an agent is at a state, it can look up the action to take by searching all the available actions and match which action produces the max q value stored for that state. In this way, policy is determined for each state. </w:t>
             </w:r>
-          </w:p>
-        </w:tc>
-      </w:tr>
-    </w:tbl>
-    <w:p>
-      <w:pPr>
-        <w:spacing w:line="360" w:lineRule="auto"/>
-        <w:ind w:right="0"/>
-        <w:jc w:val="both"/>
-        <w:rPr>
-          <w:rFonts w:hint="default" w:ascii="Times New Roman" w:hAnsi="Times New Roman" w:eastAsia="SimSun" w:cs="Times New Roman"/>
-        </w:rPr>
-      </w:pPr>
-    </w:p>
-    <w:p>
-      <w:pPr>
-        <w:spacing w:line="360" w:lineRule="auto"/>
-        <w:ind w:left="360" w:right="0" w:firstLine="0"/>
-        <w:jc w:val="both"/>
-        <w:rPr>
-          <w:rFonts w:hint="default" w:ascii="Times New Roman" w:hAnsi="Times New Roman" w:eastAsia="SimSun" w:cs="Times New Roman"/>
-          <w:b/>
-          <w:bCs/>
-          <w:color w:val="0000FF"/>
-          <w:sz w:val="28"/>
-          <w:szCs w:val="28"/>
-        </w:rPr>
-      </w:pPr>
-      <w:r>
-        <w:rPr>
-          <w:rFonts w:hint="default" w:cs="Times New Roman"/>
-          <w:b/>
-          <w:bCs/>
-          <w:color w:val="0000FF"/>
-          <w:sz w:val="28"/>
-          <w:szCs w:val="28"/>
-          <w:lang w:val="en-US"/>
-        </w:rPr>
-        <w:t>Analysis &amp; Explanation</w:t>
-      </w:r>
-      <w:r>
-        <w:rPr>
-          <w:rFonts w:hint="default" w:ascii="Times New Roman" w:hAnsi="Times New Roman" w:eastAsia="SimSun" w:cs="Times New Roman"/>
-          <w:b/>
-          <w:bCs/>
-          <w:color w:val="0000FF"/>
-          <w:sz w:val="28"/>
-          <w:szCs w:val="28"/>
-        </w:rPr>
-        <w:t>:</w:t>
-      </w:r>
-    </w:p>
-    <w:tbl>
-      <w:tblPr>
-        <w:tblStyle w:val="3"/>
-        <w:tblW w:w="9090" w:type="dxa"/>
-        <w:tblInd w:w="350" w:type="dxa"/>
-        <w:tblLayout w:type="fixed"/>
-        <w:tblCellMar>
-          <w:top w:w="0" w:type="dxa"/>
-          <w:left w:w="108" w:type="dxa"/>
-          <w:bottom w:w="0" w:type="dxa"/>
-          <w:right w:w="108" w:type="dxa"/>
-        </w:tblCellMar>
-      </w:tblPr>
-      <w:tblGrid>
-        <w:gridCol w:w="9090"/>
-      </w:tblGrid>
-      <w:tr>
-        <w:tblPrEx>
-          <w:tblCellMar>
-            <w:top w:w="0" w:type="dxa"/>
-            <w:left w:w="108" w:type="dxa"/>
-            <w:bottom w:w="0" w:type="dxa"/>
-            <w:right w:w="108" w:type="dxa"/>
-          </w:tblCellMar>
-        </w:tblPrEx>
-        <w:trPr>
-          <w:trHeight w:val="377" w:hRule="atLeast"/>
-        </w:trPr>
-        <w:tc>
-          <w:tcPr>
-            <w:tcW w:w="9090" w:type="dxa"/>
-            <w:tcBorders>
-              <w:top w:val="single" w:color="000000" w:sz="4" w:space="0"/>
-              <w:left w:val="single" w:color="000000" w:sz="4" w:space="0"/>
-              <w:bottom w:val="single" w:color="000000" w:sz="4" w:space="0"/>
-              <w:right w:val="single" w:color="000000" w:sz="4" w:space="0"/>
-            </w:tcBorders>
-          </w:tcPr>
-          <w:p>
-            <w:pPr>
-              <w:keepNext w:val="0"/>
-              <w:keepLines w:val="0"/>
-              <w:widowControl/>
-              <w:numPr>
-                <w:ilvl w:val="0"/>
-                <w:numId w:val="0"/>
-              </w:numPr>
-              <w:suppressLineNumbers w:val="0"/>
-              <w:spacing w:before="0" w:beforeAutospacing="0" w:after="0" w:afterAutospacing="0" w:line="360" w:lineRule="auto"/>
-              <w:ind w:left="0" w:leftChars="0" w:right="0"/>
-              <w:jc w:val="both"/>
-              <w:rPr>
-                <w:rFonts w:hint="default"/>
-                <w:lang w:val="en-US"/>
-              </w:rPr>
-            </w:pPr>
           </w:p>
         </w:tc>
       </w:tr>
@@ -1852,6 +741,15 @@
                 <w:lang w:val="en-US"/>
               </w:rPr>
             </w:pPr>
+            <w:r>
+              <w:rPr>
+                <w:rFonts w:hint="default"/>
+                <w:lang w:val="en-US"/>
+              </w:rPr>
+              <w:t>(number of iteration ig)</w:t>
+            </w:r>
+            <w:bookmarkStart w:id="0" w:name="_GoBack"/>
+            <w:bookmarkEnd w:id="0"/>
           </w:p>
         </w:tc>
       </w:tr>
@@ -1911,7 +809,7 @@
           <w:u w:val="single"/>
           <w:lang w:val="en-US"/>
         </w:rPr>
-        <w:t>Question 4</w:t>
+        <w:t>Question 2</w:t>
       </w:r>
     </w:p>
     <w:p>
@@ -2014,7 +912,7 @@
                 <w:sz w:val="24"/>
                 <w:lang w:val="en-US"/>
               </w:rPr>
-              <w:t xml:space="preserve">The problem statement asked for modification of the solution to the first problem by updating one state per iteration as opposed to updating all states in each iteration. The question instructs to ignore terminal state and update state in the order provided by getStates() function. </w:t>
+              <w:t>The problem statement asked for assigning appropriate values of discount and noise that would allow an agent to cross a bridge safely, while avoiding the fire on either side.</w:t>
             </w:r>
           </w:p>
         </w:tc>
@@ -2129,10 +1027,1288 @@
                 <w:rFonts w:hint="default"/>
                 <w:lang w:val="en-US"/>
               </w:rPr>
-              <w:t xml:space="preserve">The solution was provided by our lab instructor. This </w:t>
+              <w:t xml:space="preserve">In this problem, the optimal policy is already defined. The road to the goal is very risky since any mistake that causes agent to take any move other than the optimal move will cause it to fall into fire. </w:t>
             </w:r>
-            <w:bookmarkStart w:id="0" w:name="_GoBack"/>
-            <w:bookmarkEnd w:id="0"/>
+          </w:p>
+          <w:p>
+            <w:pPr>
+              <w:keepNext w:val="0"/>
+              <w:keepLines w:val="0"/>
+              <w:widowControl/>
+              <w:numPr>
+                <w:ilvl w:val="0"/>
+                <w:numId w:val="0"/>
+              </w:numPr>
+              <w:suppressLineNumbers w:val="0"/>
+              <w:spacing w:before="0" w:beforeAutospacing="0" w:after="0" w:afterAutospacing="0" w:line="360" w:lineRule="auto"/>
+              <w:ind w:left="0" w:leftChars="0" w:right="0"/>
+              <w:jc w:val="both"/>
+              <w:rPr>
+                <w:rFonts w:hint="default"/>
+                <w:lang w:val="en-US"/>
+              </w:rPr>
+            </w:pPr>
+            <w:r>
+              <w:drawing>
+                <wp:inline distT="0" distB="0" distL="114300" distR="114300">
+                  <wp:extent cx="4391025" cy="571500"/>
+                  <wp:effectExtent l="0" t="0" r="9525" b="0"/>
+                  <wp:docPr id="6" name="Picture 4"/>
+                  <wp:cNvGraphicFramePr>
+                    <a:graphicFrameLocks xmlns:a="http://schemas.openxmlformats.org/drawingml/2006/main" noChangeAspect="1"/>
+                  </wp:cNvGraphicFramePr>
+                  <a:graphic xmlns:a="http://schemas.openxmlformats.org/drawingml/2006/main">
+                    <a:graphicData uri="http://schemas.openxmlformats.org/drawingml/2006/picture">
+                      <pic:pic xmlns:pic="http://schemas.openxmlformats.org/drawingml/2006/picture">
+                        <pic:nvPicPr>
+                          <pic:cNvPr id="6" name="Picture 4"/>
+                          <pic:cNvPicPr>
+                            <a:picLocks noChangeAspect="1"/>
+                          </pic:cNvPicPr>
+                        </pic:nvPicPr>
+                        <pic:blipFill>
+                          <a:blip r:embed="rId6"/>
+                          <a:stretch>
+                            <a:fillRect/>
+                          </a:stretch>
+                        </pic:blipFill>
+                        <pic:spPr>
+                          <a:xfrm>
+                            <a:off x="0" y="0"/>
+                            <a:ext cx="4391025" cy="571500"/>
+                          </a:xfrm>
+                          <a:prstGeom prst="rect">
+                            <a:avLst/>
+                          </a:prstGeom>
+                          <a:noFill/>
+                          <a:ln>
+                            <a:noFill/>
+                          </a:ln>
+                        </pic:spPr>
+                      </pic:pic>
+                    </a:graphicData>
+                  </a:graphic>
+                </wp:inline>
+              </w:drawing>
+            </w:r>
+          </w:p>
+          <w:p>
+            <w:pPr>
+              <w:keepNext w:val="0"/>
+              <w:keepLines w:val="0"/>
+              <w:widowControl/>
+              <w:numPr>
+                <w:ilvl w:val="0"/>
+                <w:numId w:val="0"/>
+              </w:numPr>
+              <w:suppressLineNumbers w:val="0"/>
+              <w:spacing w:before="0" w:beforeAutospacing="0" w:after="0" w:afterAutospacing="0" w:line="360" w:lineRule="auto"/>
+              <w:ind w:left="0" w:leftChars="0" w:right="0"/>
+              <w:jc w:val="both"/>
+              <w:rPr>
+                <w:rFonts w:hint="default"/>
+                <w:lang w:val="en-US"/>
+              </w:rPr>
+            </w:pPr>
+            <w:r>
+              <w:rPr>
+                <w:rFonts w:hint="default"/>
+                <w:lang w:val="en-US"/>
+              </w:rPr>
+              <w:t>Discount value was thus given 0.9, since a higher value will give a higher importance to future state values and will assign higher q values to the actions that leads the agent to the states with higher q values. This essentially means the agent is less likely to take risks and will always choose the states giving the highest q value. The noise is assigned value of 0, because the noise would introduce uncertainty, which we cannot afford since even a small noise value might cause the agent to end up in an unwanted state after taking the optimal action.</w:t>
+            </w:r>
+          </w:p>
+        </w:tc>
+      </w:tr>
+    </w:tbl>
+    <w:p>
+      <w:pPr>
+        <w:spacing w:line="360" w:lineRule="auto"/>
+        <w:ind w:right="0"/>
+        <w:jc w:val="both"/>
+        <w:rPr>
+          <w:rFonts w:hint="default" w:ascii="Times New Roman" w:hAnsi="Times New Roman" w:eastAsia="SimSun" w:cs="Times New Roman"/>
+        </w:rPr>
+      </w:pPr>
+    </w:p>
+    <w:p>
+      <w:pPr>
+        <w:keepNext w:val="0"/>
+        <w:keepLines w:val="0"/>
+        <w:widowControl/>
+        <w:suppressLineNumbers w:val="0"/>
+        <w:spacing w:before="0" w:beforeAutospacing="0" w:after="0" w:afterAutospacing="0" w:line="360" w:lineRule="auto"/>
+        <w:ind w:left="360" w:right="0" w:firstLine="0"/>
+        <w:jc w:val="both"/>
+        <w:rPr>
+          <w:rFonts w:hint="default" w:ascii="Times New Roman" w:hAnsi="Times New Roman" w:eastAsia="SimSun" w:cs="Times New Roman"/>
+          <w:b/>
+          <w:bCs/>
+          <w:color w:val="0000FF"/>
+          <w:sz w:val="28"/>
+          <w:szCs w:val="28"/>
+          <w:lang w:val="en-US"/>
+        </w:rPr>
+      </w:pPr>
+      <w:r>
+        <w:rPr>
+          <w:rFonts w:hint="default" w:cs="Times New Roman"/>
+          <w:b/>
+          <w:bCs/>
+          <w:color w:val="0000FF"/>
+          <w:kern w:val="0"/>
+          <w:sz w:val="28"/>
+          <w:szCs w:val="28"/>
+          <w:lang w:val="en-US" w:eastAsia="zh-CN" w:bidi="ar"/>
+        </w:rPr>
+        <w:t>Interesting Findings</w:t>
+      </w:r>
+      <w:r>
+        <w:rPr>
+          <w:rFonts w:hint="default" w:ascii="Times New Roman" w:hAnsi="Times New Roman" w:eastAsia="SimSun" w:cs="Times New Roman"/>
+          <w:b/>
+          <w:bCs/>
+          <w:color w:val="0000FF"/>
+          <w:kern w:val="0"/>
+          <w:sz w:val="28"/>
+          <w:szCs w:val="28"/>
+          <w:lang w:val="en-US" w:eastAsia="zh-CN" w:bidi="ar"/>
+        </w:rPr>
+        <w:t>:</w:t>
+      </w:r>
+    </w:p>
+    <w:tbl>
+      <w:tblPr>
+        <w:tblStyle w:val="3"/>
+        <w:tblW w:w="9090" w:type="dxa"/>
+        <w:tblInd w:w="350" w:type="dxa"/>
+        <w:tblBorders>
+          <w:top w:val="none" w:color="auto" w:sz="0" w:space="0"/>
+          <w:left w:val="none" w:color="auto" w:sz="0" w:space="0"/>
+          <w:bottom w:val="none" w:color="auto" w:sz="0" w:space="0"/>
+          <w:right w:val="none" w:color="auto" w:sz="0" w:space="0"/>
+          <w:insideH w:val="none" w:color="auto" w:sz="0" w:space="0"/>
+          <w:insideV w:val="none" w:color="auto" w:sz="0" w:space="0"/>
+        </w:tblBorders>
+        <w:shd w:val="clear" w:color="auto" w:fill="auto"/>
+        <w:tblLayout w:type="fixed"/>
+        <w:tblCellMar>
+          <w:top w:w="0" w:type="dxa"/>
+          <w:left w:w="108" w:type="dxa"/>
+          <w:bottom w:w="0" w:type="dxa"/>
+          <w:right w:w="108" w:type="dxa"/>
+        </w:tblCellMar>
+      </w:tblPr>
+      <w:tblGrid>
+        <w:gridCol w:w="9090"/>
+      </w:tblGrid>
+      <w:tr>
+        <w:tblPrEx>
+          <w:tblBorders>
+            <w:top w:val="none" w:color="auto" w:sz="0" w:space="0"/>
+            <w:left w:val="none" w:color="auto" w:sz="0" w:space="0"/>
+            <w:bottom w:val="none" w:color="auto" w:sz="0" w:space="0"/>
+            <w:right w:val="none" w:color="auto" w:sz="0" w:space="0"/>
+            <w:insideH w:val="none" w:color="auto" w:sz="0" w:space="0"/>
+            <w:insideV w:val="none" w:color="auto" w:sz="0" w:space="0"/>
+          </w:tblBorders>
+          <w:tblCellMar>
+            <w:top w:w="0" w:type="dxa"/>
+            <w:left w:w="108" w:type="dxa"/>
+            <w:bottom w:w="0" w:type="dxa"/>
+            <w:right w:w="108" w:type="dxa"/>
+          </w:tblCellMar>
+        </w:tblPrEx>
+        <w:trPr>
+          <w:trHeight w:val="377" w:hRule="atLeast"/>
+        </w:trPr>
+        <w:tc>
+          <w:tcPr>
+            <w:tcW w:w="9090" w:type="dxa"/>
+            <w:tcBorders>
+              <w:top w:val="single" w:color="000000" w:sz="4" w:space="0"/>
+              <w:left w:val="single" w:color="000000" w:sz="4" w:space="0"/>
+              <w:bottom w:val="single" w:color="000000" w:sz="4" w:space="0"/>
+              <w:right w:val="single" w:color="000000" w:sz="4" w:space="0"/>
+            </w:tcBorders>
+            <w:shd w:val="clear" w:color="auto" w:fill="auto"/>
+            <w:vAlign w:val="top"/>
+          </w:tcPr>
+          <w:p>
+            <w:pPr>
+              <w:keepNext w:val="0"/>
+              <w:keepLines w:val="0"/>
+              <w:widowControl/>
+              <w:suppressLineNumbers w:val="0"/>
+              <w:spacing w:before="0" w:beforeAutospacing="0" w:after="0" w:afterAutospacing="0" w:line="360" w:lineRule="auto"/>
+              <w:ind w:left="0" w:leftChars="0" w:right="0"/>
+              <w:jc w:val="both"/>
+              <w:rPr>
+                <w:rFonts w:hint="default" w:cs="Times New Roman"/>
+                <w:sz w:val="24"/>
+                <w:szCs w:val="24"/>
+                <w:lang w:val="en-US"/>
+              </w:rPr>
+            </w:pPr>
+          </w:p>
+        </w:tc>
+      </w:tr>
+    </w:tbl>
+    <w:p>
+      <w:pPr>
+        <w:spacing w:line="360" w:lineRule="auto"/>
+        <w:ind w:left="360" w:right="0" w:firstLine="0"/>
+        <w:jc w:val="both"/>
+        <w:rPr>
+          <w:rFonts w:hint="default" w:cs="Times New Roman"/>
+          <w:b/>
+          <w:bCs/>
+          <w:color w:val="0000FF"/>
+          <w:sz w:val="28"/>
+          <w:szCs w:val="28"/>
+          <w:lang w:val="en-US"/>
+        </w:rPr>
+      </w:pPr>
+    </w:p>
+    <w:p>
+      <w:pPr>
+        <w:spacing w:line="360" w:lineRule="auto"/>
+        <w:ind w:left="360" w:right="0" w:firstLine="0"/>
+        <w:jc w:val="both"/>
+        <w:rPr>
+          <w:rFonts w:hint="default" w:ascii="Times New Roman" w:hAnsi="Times New Roman" w:eastAsia="SimSun" w:cs="Times New Roman"/>
+          <w:b/>
+          <w:bCs/>
+          <w:color w:val="0000FF"/>
+          <w:sz w:val="28"/>
+          <w:szCs w:val="28"/>
+        </w:rPr>
+      </w:pPr>
+      <w:r>
+        <w:rPr>
+          <w:rFonts w:hint="default" w:cs="Times New Roman"/>
+          <w:b/>
+          <w:bCs/>
+          <w:color w:val="0000FF"/>
+          <w:sz w:val="28"/>
+          <w:szCs w:val="28"/>
+          <w:lang w:val="en-US"/>
+        </w:rPr>
+        <w:t>Challenges</w:t>
+      </w:r>
+      <w:r>
+        <w:rPr>
+          <w:rFonts w:hint="default" w:ascii="Times New Roman" w:hAnsi="Times New Roman" w:eastAsia="SimSun" w:cs="Times New Roman"/>
+          <w:b/>
+          <w:bCs/>
+          <w:color w:val="0000FF"/>
+          <w:sz w:val="28"/>
+          <w:szCs w:val="28"/>
+        </w:rPr>
+        <w:t>:</w:t>
+      </w:r>
+    </w:p>
+    <w:tbl>
+      <w:tblPr>
+        <w:tblStyle w:val="3"/>
+        <w:tblW w:w="9090" w:type="dxa"/>
+        <w:tblInd w:w="350" w:type="dxa"/>
+        <w:tblLayout w:type="fixed"/>
+        <w:tblCellMar>
+          <w:top w:w="0" w:type="dxa"/>
+          <w:left w:w="108" w:type="dxa"/>
+          <w:bottom w:w="0" w:type="dxa"/>
+          <w:right w:w="108" w:type="dxa"/>
+        </w:tblCellMar>
+      </w:tblPr>
+      <w:tblGrid>
+        <w:gridCol w:w="9090"/>
+      </w:tblGrid>
+      <w:tr>
+        <w:tblPrEx>
+          <w:tblCellMar>
+            <w:top w:w="0" w:type="dxa"/>
+            <w:left w:w="108" w:type="dxa"/>
+            <w:bottom w:w="0" w:type="dxa"/>
+            <w:right w:w="108" w:type="dxa"/>
+          </w:tblCellMar>
+        </w:tblPrEx>
+        <w:trPr>
+          <w:trHeight w:val="377" w:hRule="atLeast"/>
+        </w:trPr>
+        <w:tc>
+          <w:tcPr>
+            <w:tcW w:w="9090" w:type="dxa"/>
+            <w:tcBorders>
+              <w:top w:val="single" w:color="000000" w:sz="4" w:space="0"/>
+              <w:left w:val="single" w:color="000000" w:sz="4" w:space="0"/>
+              <w:bottom w:val="single" w:color="000000" w:sz="4" w:space="0"/>
+              <w:right w:val="single" w:color="000000" w:sz="4" w:space="0"/>
+            </w:tcBorders>
+          </w:tcPr>
+          <w:p>
+            <w:pPr>
+              <w:keepNext w:val="0"/>
+              <w:keepLines w:val="0"/>
+              <w:widowControl/>
+              <w:numPr>
+                <w:ilvl w:val="0"/>
+                <w:numId w:val="0"/>
+              </w:numPr>
+              <w:suppressLineNumbers w:val="0"/>
+              <w:spacing w:before="0" w:beforeAutospacing="0" w:after="0" w:afterAutospacing="0" w:line="360" w:lineRule="auto"/>
+              <w:ind w:left="0" w:leftChars="0" w:right="0"/>
+              <w:jc w:val="both"/>
+              <w:rPr>
+                <w:rFonts w:hint="default"/>
+                <w:lang w:val="en-US"/>
+              </w:rPr>
+            </w:pPr>
+          </w:p>
+        </w:tc>
+      </w:tr>
+    </w:tbl>
+    <w:p>
+      <w:pPr>
+        <w:spacing w:line="360" w:lineRule="auto"/>
+        <w:ind w:right="0"/>
+        <w:jc w:val="both"/>
+        <w:rPr>
+          <w:rFonts w:hint="default" w:ascii="Times New Roman" w:hAnsi="Times New Roman" w:eastAsia="SimSun" w:cs="Times New Roman"/>
+        </w:rPr>
+      </w:pPr>
+    </w:p>
+    <w:p>
+      <w:pPr>
+        <w:spacing w:line="360" w:lineRule="auto"/>
+        <w:ind w:left="360" w:right="0" w:firstLine="0"/>
+        <w:jc w:val="both"/>
+        <w:rPr>
+          <w:rFonts w:hint="default" w:ascii="Times New Roman" w:hAnsi="Times New Roman" w:eastAsia="SimSun" w:cs="Times New Roman"/>
+          <w:b/>
+          <w:bCs/>
+          <w:color w:val="0000FF"/>
+          <w:sz w:val="28"/>
+          <w:szCs w:val="28"/>
+        </w:rPr>
+      </w:pPr>
+      <w:r>
+        <w:rPr>
+          <w:rFonts w:hint="default" w:cs="Times New Roman"/>
+          <w:b/>
+          <w:bCs/>
+          <w:color w:val="0000FF"/>
+          <w:sz w:val="28"/>
+          <w:szCs w:val="28"/>
+          <w:lang w:val="en-US"/>
+        </w:rPr>
+        <w:t>Behavior of code for different hyper parameters</w:t>
+      </w:r>
+      <w:r>
+        <w:rPr>
+          <w:rFonts w:hint="default" w:ascii="Times New Roman" w:hAnsi="Times New Roman" w:eastAsia="SimSun" w:cs="Times New Roman"/>
+          <w:b/>
+          <w:bCs/>
+          <w:color w:val="0000FF"/>
+          <w:sz w:val="28"/>
+          <w:szCs w:val="28"/>
+        </w:rPr>
+        <w:t>:</w:t>
+      </w:r>
+    </w:p>
+    <w:tbl>
+      <w:tblPr>
+        <w:tblStyle w:val="3"/>
+        <w:tblW w:w="9090" w:type="dxa"/>
+        <w:tblInd w:w="350" w:type="dxa"/>
+        <w:tblLayout w:type="fixed"/>
+        <w:tblCellMar>
+          <w:top w:w="0" w:type="dxa"/>
+          <w:left w:w="108" w:type="dxa"/>
+          <w:bottom w:w="0" w:type="dxa"/>
+          <w:right w:w="108" w:type="dxa"/>
+        </w:tblCellMar>
+      </w:tblPr>
+      <w:tblGrid>
+        <w:gridCol w:w="9090"/>
+      </w:tblGrid>
+      <w:tr>
+        <w:trPr>
+          <w:trHeight w:val="377" w:hRule="atLeast"/>
+        </w:trPr>
+        <w:tc>
+          <w:tcPr>
+            <w:tcW w:w="9090" w:type="dxa"/>
+            <w:tcBorders>
+              <w:top w:val="single" w:color="000000" w:sz="4" w:space="0"/>
+              <w:left w:val="single" w:color="000000" w:sz="4" w:space="0"/>
+              <w:bottom w:val="single" w:color="000000" w:sz="4" w:space="0"/>
+              <w:right w:val="single" w:color="000000" w:sz="4" w:space="0"/>
+            </w:tcBorders>
+          </w:tcPr>
+          <w:p>
+            <w:pPr>
+              <w:keepNext w:val="0"/>
+              <w:keepLines w:val="0"/>
+              <w:widowControl/>
+              <w:numPr>
+                <w:ilvl w:val="0"/>
+                <w:numId w:val="0"/>
+              </w:numPr>
+              <w:suppressLineNumbers w:val="0"/>
+              <w:spacing w:before="0" w:beforeAutospacing="0" w:after="0" w:afterAutospacing="0" w:line="360" w:lineRule="auto"/>
+              <w:ind w:left="0" w:leftChars="0" w:right="0"/>
+              <w:jc w:val="both"/>
+              <w:rPr>
+                <w:rFonts w:hint="default"/>
+                <w:lang w:val="en-US"/>
+              </w:rPr>
+            </w:pPr>
+          </w:p>
+        </w:tc>
+      </w:tr>
+    </w:tbl>
+    <w:p>
+      <w:pPr>
+        <w:rPr>
+          <w:rFonts w:hint="default"/>
+          <w:b/>
+          <w:bCs/>
+          <w:color w:val="auto"/>
+          <w:sz w:val="32"/>
+          <w:szCs w:val="32"/>
+          <w:u w:val="single"/>
+          <w:lang w:val="en-US"/>
+        </w:rPr>
+      </w:pPr>
+    </w:p>
+    <w:p>
+      <w:pPr>
+        <w:rPr>
+          <w:rFonts w:hint="default"/>
+          <w:b/>
+          <w:bCs/>
+          <w:color w:val="auto"/>
+          <w:sz w:val="32"/>
+          <w:szCs w:val="32"/>
+          <w:u w:val="single"/>
+          <w:lang w:val="en-US"/>
+        </w:rPr>
+      </w:pPr>
+    </w:p>
+    <w:p>
+      <w:pPr>
+        <w:spacing w:line="360" w:lineRule="auto"/>
+        <w:ind w:right="0"/>
+        <w:jc w:val="both"/>
+        <w:rPr>
+          <w:rFonts w:hint="default"/>
+          <w:b/>
+          <w:bCs/>
+          <w:color w:val="auto"/>
+          <w:sz w:val="32"/>
+          <w:szCs w:val="32"/>
+          <w:u w:val="single"/>
+          <w:lang w:val="en-US"/>
+        </w:rPr>
+      </w:pPr>
+      <w:r>
+        <w:rPr>
+          <w:rFonts w:hint="default"/>
+          <w:b/>
+          <w:bCs/>
+          <w:color w:val="auto"/>
+          <w:sz w:val="32"/>
+          <w:szCs w:val="32"/>
+          <w:u w:val="single"/>
+          <w:lang w:val="en-US"/>
+        </w:rPr>
+        <w:t>Question 3</w:t>
+      </w:r>
+    </w:p>
+    <w:p>
+      <w:pPr>
+        <w:spacing w:line="360" w:lineRule="auto"/>
+        <w:ind w:left="360" w:right="0" w:firstLine="0"/>
+        <w:jc w:val="both"/>
+        <w:rPr>
+          <w:rFonts w:hint="default" w:ascii="Times New Roman" w:hAnsi="Times New Roman" w:eastAsia="SimSun" w:cs="Times New Roman"/>
+          <w:b/>
+          <w:bCs/>
+          <w:color w:val="0000FF"/>
+          <w:sz w:val="24"/>
+        </w:rPr>
+      </w:pPr>
+      <w:r>
+        <w:rPr>
+          <w:rFonts w:hint="default" w:cs="Times New Roman"/>
+          <w:b/>
+          <w:bCs/>
+          <w:color w:val="0000FF"/>
+          <w:sz w:val="28"/>
+          <w:szCs w:val="28"/>
+          <w:lang w:val="en-US"/>
+        </w:rPr>
+        <w:t>Introduction</w:t>
+      </w:r>
+      <w:r>
+        <w:rPr>
+          <w:rFonts w:hint="default" w:ascii="Times New Roman" w:hAnsi="Times New Roman" w:eastAsia="SimSun" w:cs="Times New Roman"/>
+          <w:b/>
+          <w:bCs/>
+          <w:color w:val="0000FF"/>
+          <w:sz w:val="28"/>
+          <w:szCs w:val="28"/>
+        </w:rPr>
+        <w:t>:</w:t>
+      </w:r>
+    </w:p>
+    <w:tbl>
+      <w:tblPr>
+        <w:tblStyle w:val="3"/>
+        <w:tblW w:w="9090" w:type="dxa"/>
+        <w:tblInd w:w="350" w:type="dxa"/>
+        <w:tblLayout w:type="fixed"/>
+        <w:tblCellMar>
+          <w:top w:w="0" w:type="dxa"/>
+          <w:left w:w="108" w:type="dxa"/>
+          <w:bottom w:w="0" w:type="dxa"/>
+          <w:right w:w="108" w:type="dxa"/>
+        </w:tblCellMar>
+      </w:tblPr>
+      <w:tblGrid>
+        <w:gridCol w:w="9090"/>
+      </w:tblGrid>
+      <w:tr>
+        <w:tblPrEx>
+          <w:tblCellMar>
+            <w:top w:w="0" w:type="dxa"/>
+            <w:left w:w="108" w:type="dxa"/>
+            <w:bottom w:w="0" w:type="dxa"/>
+            <w:right w:w="108" w:type="dxa"/>
+          </w:tblCellMar>
+        </w:tblPrEx>
+        <w:trPr>
+          <w:trHeight w:val="377" w:hRule="atLeast"/>
+        </w:trPr>
+        <w:tc>
+          <w:tcPr>
+            <w:tcW w:w="9090" w:type="dxa"/>
+            <w:tcBorders>
+              <w:top w:val="single" w:color="000000" w:sz="4" w:space="0"/>
+              <w:left w:val="single" w:color="000000" w:sz="4" w:space="0"/>
+              <w:bottom w:val="single" w:color="000000" w:sz="4" w:space="0"/>
+              <w:right w:val="single" w:color="000000" w:sz="4" w:space="0"/>
+            </w:tcBorders>
+          </w:tcPr>
+          <w:p>
+            <w:pPr>
+              <w:keepNext w:val="0"/>
+              <w:keepLines w:val="0"/>
+              <w:widowControl/>
+              <w:numPr>
+                <w:ilvl w:val="0"/>
+                <w:numId w:val="0"/>
+              </w:numPr>
+              <w:suppressLineNumbers w:val="0"/>
+              <w:spacing w:before="0" w:beforeAutospacing="0" w:after="0" w:afterAutospacing="0" w:line="360" w:lineRule="auto"/>
+              <w:ind w:left="0" w:leftChars="0" w:right="0"/>
+              <w:jc w:val="both"/>
+              <w:rPr>
+                <w:rFonts w:hint="default" w:ascii="Times New Roman" w:hAnsi="Times New Roman" w:eastAsia="SimSun" w:cs="Times New Roman"/>
+                <w:sz w:val="24"/>
+                <w:lang w:val="en-US"/>
+              </w:rPr>
+            </w:pPr>
+            <w:r>
+              <w:rPr>
+                <w:rFonts w:hint="default" w:cs="Times New Roman"/>
+                <w:sz w:val="24"/>
+                <w:lang w:val="en-US"/>
+              </w:rPr>
+              <w:t>The problem statement asked for assigning appropriate values of living reward, discount and noise that would allow an agent to get to the specified goal (either one of the two) using a specified path (either the safe long path or short riskier path).</w:t>
+            </w:r>
+          </w:p>
+        </w:tc>
+      </w:tr>
+    </w:tbl>
+    <w:p>
+      <w:pPr>
+        <w:spacing w:line="360" w:lineRule="auto"/>
+        <w:ind w:right="0"/>
+        <w:jc w:val="both"/>
+        <w:rPr>
+          <w:rFonts w:hint="default" w:ascii="Times New Roman" w:hAnsi="Times New Roman" w:eastAsia="SimSun" w:cs="Times New Roman"/>
+        </w:rPr>
+      </w:pPr>
+    </w:p>
+    <w:p>
+      <w:pPr>
+        <w:spacing w:line="360" w:lineRule="auto"/>
+        <w:ind w:left="360" w:right="0" w:firstLine="0"/>
+        <w:jc w:val="both"/>
+        <w:rPr>
+          <w:rFonts w:hint="default" w:ascii="Times New Roman" w:hAnsi="Times New Roman" w:eastAsia="SimSun" w:cs="Times New Roman"/>
+          <w:b/>
+          <w:bCs/>
+          <w:color w:val="0000FF"/>
+          <w:sz w:val="28"/>
+          <w:szCs w:val="28"/>
+        </w:rPr>
+      </w:pPr>
+      <w:r>
+        <w:rPr>
+          <w:rFonts w:hint="default" w:cs="Times New Roman"/>
+          <w:b/>
+          <w:bCs/>
+          <w:color w:val="0000FF"/>
+          <w:sz w:val="28"/>
+          <w:szCs w:val="28"/>
+          <w:lang w:val="en-US"/>
+        </w:rPr>
+        <w:t>Analysis &amp; Explanation</w:t>
+      </w:r>
+      <w:r>
+        <w:rPr>
+          <w:rFonts w:hint="default" w:ascii="Times New Roman" w:hAnsi="Times New Roman" w:eastAsia="SimSun" w:cs="Times New Roman"/>
+          <w:b/>
+          <w:bCs/>
+          <w:color w:val="0000FF"/>
+          <w:sz w:val="28"/>
+          <w:szCs w:val="28"/>
+        </w:rPr>
+        <w:t>:</w:t>
+      </w:r>
+    </w:p>
+    <w:tbl>
+      <w:tblPr>
+        <w:tblStyle w:val="3"/>
+        <w:tblW w:w="9090" w:type="dxa"/>
+        <w:tblInd w:w="350" w:type="dxa"/>
+        <w:tblLayout w:type="fixed"/>
+        <w:tblCellMar>
+          <w:top w:w="0" w:type="dxa"/>
+          <w:left w:w="108" w:type="dxa"/>
+          <w:bottom w:w="0" w:type="dxa"/>
+          <w:right w:w="108" w:type="dxa"/>
+        </w:tblCellMar>
+      </w:tblPr>
+      <w:tblGrid>
+        <w:gridCol w:w="9090"/>
+      </w:tblGrid>
+      <w:tr>
+        <w:tblPrEx>
+          <w:tblCellMar>
+            <w:top w:w="0" w:type="dxa"/>
+            <w:left w:w="108" w:type="dxa"/>
+            <w:bottom w:w="0" w:type="dxa"/>
+            <w:right w:w="108" w:type="dxa"/>
+          </w:tblCellMar>
+        </w:tblPrEx>
+        <w:trPr>
+          <w:trHeight w:val="377" w:hRule="atLeast"/>
+        </w:trPr>
+        <w:tc>
+          <w:tcPr>
+            <w:tcW w:w="9090" w:type="dxa"/>
+            <w:tcBorders>
+              <w:top w:val="single" w:color="000000" w:sz="4" w:space="0"/>
+              <w:left w:val="single" w:color="000000" w:sz="4" w:space="0"/>
+              <w:bottom w:val="single" w:color="000000" w:sz="4" w:space="0"/>
+              <w:right w:val="single" w:color="000000" w:sz="4" w:space="0"/>
+            </w:tcBorders>
+          </w:tcPr>
+          <w:p>
+            <w:pPr>
+              <w:keepNext w:val="0"/>
+              <w:keepLines w:val="0"/>
+              <w:widowControl/>
+              <w:numPr>
+                <w:ilvl w:val="0"/>
+                <w:numId w:val="0"/>
+              </w:numPr>
+              <w:suppressLineNumbers w:val="0"/>
+              <w:spacing w:before="0" w:beforeAutospacing="0" w:after="0" w:afterAutospacing="0" w:line="360" w:lineRule="auto"/>
+              <w:ind w:left="0" w:leftChars="0" w:right="0"/>
+              <w:jc w:val="both"/>
+              <w:rPr>
+                <w:rFonts w:hint="default"/>
+                <w:lang w:val="en-US"/>
+              </w:rPr>
+            </w:pPr>
+            <w:r>
+              <w:drawing>
+                <wp:inline distT="0" distB="0" distL="114300" distR="114300">
+                  <wp:extent cx="3648710" cy="474980"/>
+                  <wp:effectExtent l="0" t="0" r="8890" b="1270"/>
+                  <wp:docPr id="7" name="Picture 5"/>
+                  <wp:cNvGraphicFramePr>
+                    <a:graphicFrameLocks xmlns:a="http://schemas.openxmlformats.org/drawingml/2006/main" noChangeAspect="1"/>
+                  </wp:cNvGraphicFramePr>
+                  <a:graphic xmlns:a="http://schemas.openxmlformats.org/drawingml/2006/main">
+                    <a:graphicData uri="http://schemas.openxmlformats.org/drawingml/2006/picture">
+                      <pic:pic xmlns:pic="http://schemas.openxmlformats.org/drawingml/2006/picture">
+                        <pic:nvPicPr>
+                          <pic:cNvPr id="7" name="Picture 5"/>
+                          <pic:cNvPicPr>
+                            <a:picLocks noChangeAspect="1"/>
+                          </pic:cNvPicPr>
+                        </pic:nvPicPr>
+                        <pic:blipFill>
+                          <a:blip r:embed="rId6"/>
+                          <a:stretch>
+                            <a:fillRect/>
+                          </a:stretch>
+                        </pic:blipFill>
+                        <pic:spPr>
+                          <a:xfrm>
+                            <a:off x="0" y="0"/>
+                            <a:ext cx="3648710" cy="474980"/>
+                          </a:xfrm>
+                          <a:prstGeom prst="rect">
+                            <a:avLst/>
+                          </a:prstGeom>
+                          <a:noFill/>
+                          <a:ln>
+                            <a:noFill/>
+                          </a:ln>
+                        </pic:spPr>
+                      </pic:pic>
+                    </a:graphicData>
+                  </a:graphic>
+                </wp:inline>
+              </w:drawing>
+            </w:r>
+          </w:p>
+          <w:p>
+            <w:pPr>
+              <w:keepNext w:val="0"/>
+              <w:keepLines w:val="0"/>
+              <w:widowControl/>
+              <w:numPr>
+                <w:ilvl w:val="0"/>
+                <w:numId w:val="0"/>
+              </w:numPr>
+              <w:suppressLineNumbers w:val="0"/>
+              <w:spacing w:before="0" w:beforeAutospacing="0" w:after="0" w:afterAutospacing="0" w:line="360" w:lineRule="auto"/>
+              <w:ind w:left="0" w:leftChars="0" w:right="0"/>
+              <w:jc w:val="both"/>
+              <w:rPr>
+                <w:rFonts w:hint="default"/>
+                <w:lang w:val="en-US"/>
+              </w:rPr>
+            </w:pPr>
+            <w:r>
+              <w:rPr>
+                <w:rFonts w:hint="default"/>
+                <w:lang w:val="en-US"/>
+              </w:rPr>
+              <w:t xml:space="preserve">The living reward causes the agent to place more importance on taking the longer road to the goal. This is because by taking the long road it will be able to collect more reward at the end since each state gives a reward, essentially rewarding the agent for exploration. </w:t>
+            </w:r>
+          </w:p>
+          <w:p>
+            <w:pPr>
+              <w:keepNext w:val="0"/>
+              <w:keepLines w:val="0"/>
+              <w:widowControl/>
+              <w:numPr>
+                <w:ilvl w:val="0"/>
+                <w:numId w:val="0"/>
+              </w:numPr>
+              <w:suppressLineNumbers w:val="0"/>
+              <w:spacing w:before="0" w:beforeAutospacing="0" w:after="0" w:afterAutospacing="0" w:line="360" w:lineRule="auto"/>
+              <w:ind w:left="0" w:leftChars="0" w:right="0"/>
+              <w:jc w:val="both"/>
+              <w:rPr>
+                <w:rFonts w:hint="default"/>
+                <w:lang w:val="en-US"/>
+              </w:rPr>
+            </w:pPr>
+            <w:r>
+              <w:rPr>
+                <w:rFonts w:hint="default"/>
+                <w:lang w:val="en-US"/>
+              </w:rPr>
+              <w:t>On other hand, higher discount would place more importance on reaching goals that are further away with higher value assigned to it. The future rewards are multiplied by this value thus the discount represents the amount of importance attached to the values of the states that can be reached in the future.</w:t>
+            </w:r>
+          </w:p>
+          <w:p>
+            <w:pPr>
+              <w:keepNext w:val="0"/>
+              <w:keepLines w:val="0"/>
+              <w:widowControl/>
+              <w:numPr>
+                <w:ilvl w:val="0"/>
+                <w:numId w:val="0"/>
+              </w:numPr>
+              <w:suppressLineNumbers w:val="0"/>
+              <w:spacing w:before="0" w:beforeAutospacing="0" w:after="0" w:afterAutospacing="0" w:line="360" w:lineRule="auto"/>
+              <w:ind w:left="0" w:leftChars="0" w:right="0"/>
+              <w:jc w:val="both"/>
+              <w:rPr>
+                <w:rFonts w:hint="default"/>
+                <w:lang w:val="en-US"/>
+              </w:rPr>
+            </w:pPr>
+            <w:r>
+              <w:rPr>
+                <w:rFonts w:hint="default"/>
+                <w:lang w:val="en-US"/>
+              </w:rPr>
+              <w:t>Finally, noise represents the uncertainty i.e. there is a probability that even after taking the optimal action, the agent may end up in a different state than the one specified in the policy.</w:t>
+            </w:r>
+          </w:p>
+          <w:p>
+            <w:pPr>
+              <w:keepNext w:val="0"/>
+              <w:keepLines w:val="0"/>
+              <w:widowControl/>
+              <w:numPr>
+                <w:ilvl w:val="0"/>
+                <w:numId w:val="0"/>
+              </w:numPr>
+              <w:suppressLineNumbers w:val="0"/>
+              <w:spacing w:before="0" w:beforeAutospacing="0" w:after="0" w:afterAutospacing="0" w:line="360" w:lineRule="auto"/>
+              <w:ind w:left="0" w:leftChars="0" w:right="0"/>
+              <w:jc w:val="both"/>
+              <w:rPr>
+                <w:rFonts w:hint="default"/>
+                <w:lang w:val="en-US"/>
+              </w:rPr>
+            </w:pPr>
+            <w:r>
+              <w:rPr>
+                <w:rFonts w:hint="default"/>
+                <w:lang w:val="en-US"/>
+              </w:rPr>
+              <w:t>With these factors in mind, the following cases were solved.</w:t>
+            </w:r>
+          </w:p>
+          <w:p>
+            <w:pPr>
+              <w:keepNext w:val="0"/>
+              <w:keepLines w:val="0"/>
+              <w:widowControl/>
+              <w:numPr>
+                <w:ilvl w:val="0"/>
+                <w:numId w:val="0"/>
+              </w:numPr>
+              <w:suppressLineNumbers w:val="0"/>
+              <w:spacing w:before="0" w:beforeAutospacing="0" w:after="0" w:afterAutospacing="0" w:line="360" w:lineRule="auto"/>
+              <w:ind w:left="0" w:leftChars="0" w:right="0"/>
+              <w:jc w:val="both"/>
+            </w:pPr>
+            <w:r>
+              <w:drawing>
+                <wp:inline distT="0" distB="0" distL="114300" distR="114300">
+                  <wp:extent cx="3018155" cy="293370"/>
+                  <wp:effectExtent l="0" t="0" r="10795" b="11430"/>
+                  <wp:docPr id="8" name="Picture 6"/>
+                  <wp:cNvGraphicFramePr>
+                    <a:graphicFrameLocks xmlns:a="http://schemas.openxmlformats.org/drawingml/2006/main" noChangeAspect="1"/>
+                  </wp:cNvGraphicFramePr>
+                  <a:graphic xmlns:a="http://schemas.openxmlformats.org/drawingml/2006/main">
+                    <a:graphicData uri="http://schemas.openxmlformats.org/drawingml/2006/picture">
+                      <pic:pic xmlns:pic="http://schemas.openxmlformats.org/drawingml/2006/picture">
+                        <pic:nvPicPr>
+                          <pic:cNvPr id="8" name="Picture 6"/>
+                          <pic:cNvPicPr>
+                            <a:picLocks noChangeAspect="1"/>
+                          </pic:cNvPicPr>
+                        </pic:nvPicPr>
+                        <pic:blipFill>
+                          <a:blip r:embed="rId7"/>
+                          <a:stretch>
+                            <a:fillRect/>
+                          </a:stretch>
+                        </pic:blipFill>
+                        <pic:spPr>
+                          <a:xfrm>
+                            <a:off x="0" y="0"/>
+                            <a:ext cx="3018155" cy="293370"/>
+                          </a:xfrm>
+                          <a:prstGeom prst="rect">
+                            <a:avLst/>
+                          </a:prstGeom>
+                          <a:noFill/>
+                          <a:ln>
+                            <a:noFill/>
+                          </a:ln>
+                        </pic:spPr>
+                      </pic:pic>
+                    </a:graphicData>
+                  </a:graphic>
+                </wp:inline>
+              </w:drawing>
+            </w:r>
+          </w:p>
+          <w:p>
+            <w:pPr>
+              <w:keepNext w:val="0"/>
+              <w:keepLines w:val="0"/>
+              <w:widowControl/>
+              <w:numPr>
+                <w:ilvl w:val="0"/>
+                <w:numId w:val="0"/>
+              </w:numPr>
+              <w:suppressLineNumbers w:val="0"/>
+              <w:spacing w:before="0" w:beforeAutospacing="0" w:after="0" w:afterAutospacing="0" w:line="360" w:lineRule="auto"/>
+              <w:ind w:left="0" w:leftChars="0" w:right="0"/>
+              <w:jc w:val="both"/>
+              <w:rPr>
+                <w:rFonts w:hint="default"/>
+                <w:u w:val="none"/>
+                <w:lang w:val="en-US"/>
+              </w:rPr>
+            </w:pPr>
+            <w:r>
+              <w:rPr>
+                <w:rFonts w:hint="default"/>
+                <w:u w:val="none"/>
+                <w:lang w:val="en-US"/>
+              </w:rPr>
+              <w:t>This asks the agent to take a risky path to a more closer goal. With the knowledge of the influence of these factors, the living reward was given a value of 0 so agent is not encouraged to keep on exploring. A discount value of 0.2 was given to encourage agents to reach the goal but not a higher value so agent does not move towards the higher valued goal (+10). Since the path is risky, a noise value could cause agent to fall into the negatively valued states so the noise value is assigned 0. This ensures the agent ends up where the action should take it to.</w:t>
+            </w:r>
+          </w:p>
+          <w:p>
+            <w:pPr>
+              <w:keepNext w:val="0"/>
+              <w:keepLines w:val="0"/>
+              <w:widowControl/>
+              <w:numPr>
+                <w:ilvl w:val="0"/>
+                <w:numId w:val="0"/>
+              </w:numPr>
+              <w:suppressLineNumbers w:val="0"/>
+              <w:spacing w:before="0" w:beforeAutospacing="0" w:after="0" w:afterAutospacing="0" w:line="360" w:lineRule="auto"/>
+              <w:ind w:left="0" w:leftChars="0" w:right="0"/>
+              <w:jc w:val="both"/>
+            </w:pPr>
+            <w:r>
+              <w:drawing>
+                <wp:inline distT="0" distB="0" distL="114300" distR="114300">
+                  <wp:extent cx="3004820" cy="262255"/>
+                  <wp:effectExtent l="0" t="0" r="5080" b="4445"/>
+                  <wp:docPr id="9" name="Picture 7"/>
+                  <wp:cNvGraphicFramePr>
+                    <a:graphicFrameLocks xmlns:a="http://schemas.openxmlformats.org/drawingml/2006/main" noChangeAspect="1"/>
+                  </wp:cNvGraphicFramePr>
+                  <a:graphic xmlns:a="http://schemas.openxmlformats.org/drawingml/2006/main">
+                    <a:graphicData uri="http://schemas.openxmlformats.org/drawingml/2006/picture">
+                      <pic:pic xmlns:pic="http://schemas.openxmlformats.org/drawingml/2006/picture">
+                        <pic:nvPicPr>
+                          <pic:cNvPr id="9" name="Picture 7"/>
+                          <pic:cNvPicPr>
+                            <a:picLocks noChangeAspect="1"/>
+                          </pic:cNvPicPr>
+                        </pic:nvPicPr>
+                        <pic:blipFill>
+                          <a:blip r:embed="rId8"/>
+                          <a:stretch>
+                            <a:fillRect/>
+                          </a:stretch>
+                        </pic:blipFill>
+                        <pic:spPr>
+                          <a:xfrm>
+                            <a:off x="0" y="0"/>
+                            <a:ext cx="3004820" cy="262255"/>
+                          </a:xfrm>
+                          <a:prstGeom prst="rect">
+                            <a:avLst/>
+                          </a:prstGeom>
+                          <a:noFill/>
+                          <a:ln>
+                            <a:noFill/>
+                          </a:ln>
+                        </pic:spPr>
+                      </pic:pic>
+                    </a:graphicData>
+                  </a:graphic>
+                </wp:inline>
+              </w:drawing>
+            </w:r>
+          </w:p>
+          <w:p>
+            <w:pPr>
+              <w:keepNext w:val="0"/>
+              <w:keepLines w:val="0"/>
+              <w:widowControl/>
+              <w:numPr>
+                <w:ilvl w:val="0"/>
+                <w:numId w:val="0"/>
+              </w:numPr>
+              <w:suppressLineNumbers w:val="0"/>
+              <w:spacing w:before="0" w:beforeAutospacing="0" w:after="0" w:afterAutospacing="0" w:line="360" w:lineRule="auto"/>
+              <w:ind w:left="0" w:leftChars="0" w:right="0"/>
+              <w:jc w:val="both"/>
+              <w:rPr>
+                <w:rFonts w:hint="default"/>
+                <w:lang w:val="en-US"/>
+              </w:rPr>
+            </w:pPr>
+            <w:r>
+              <w:rPr>
+                <w:rFonts w:hint="default"/>
+                <w:lang w:val="en-US"/>
+              </w:rPr>
+              <w:t xml:space="preserve">Since we still want to prefer the closer goal, the discount value is kept unchanged to 0.2. The living reward is increased to 0.5 to encourage the agent to take a longer path. However a noise of 0.1 is also introduced so that agent ends up moving towards the closer goal instead of moving towards the further exit because of living reward. </w:t>
+            </w:r>
+          </w:p>
+          <w:p>
+            <w:pPr>
+              <w:keepNext w:val="0"/>
+              <w:keepLines w:val="0"/>
+              <w:widowControl/>
+              <w:numPr>
+                <w:ilvl w:val="0"/>
+                <w:numId w:val="0"/>
+              </w:numPr>
+              <w:suppressLineNumbers w:val="0"/>
+              <w:spacing w:before="0" w:beforeAutospacing="0" w:after="0" w:afterAutospacing="0" w:line="360" w:lineRule="auto"/>
+              <w:ind w:left="0" w:leftChars="0" w:right="0"/>
+              <w:jc w:val="both"/>
+              <w:rPr>
+                <w:rFonts w:hint="default"/>
+                <w:lang w:val="en-US"/>
+              </w:rPr>
+            </w:pPr>
+            <w:r>
+              <w:drawing>
+                <wp:inline distT="0" distB="0" distL="114300" distR="114300">
+                  <wp:extent cx="3095625" cy="194310"/>
+                  <wp:effectExtent l="0" t="0" r="9525" b="15240"/>
+                  <wp:docPr id="10" name="Picture 8"/>
+                  <wp:cNvGraphicFramePr>
+                    <a:graphicFrameLocks xmlns:a="http://schemas.openxmlformats.org/drawingml/2006/main" noChangeAspect="1"/>
+                  </wp:cNvGraphicFramePr>
+                  <a:graphic xmlns:a="http://schemas.openxmlformats.org/drawingml/2006/main">
+                    <a:graphicData uri="http://schemas.openxmlformats.org/drawingml/2006/picture">
+                      <pic:pic xmlns:pic="http://schemas.openxmlformats.org/drawingml/2006/picture">
+                        <pic:nvPicPr>
+                          <pic:cNvPr id="10" name="Picture 8"/>
+                          <pic:cNvPicPr>
+                            <a:picLocks noChangeAspect="1"/>
+                          </pic:cNvPicPr>
+                        </pic:nvPicPr>
+                        <pic:blipFill>
+                          <a:blip r:embed="rId9"/>
+                          <a:stretch>
+                            <a:fillRect/>
+                          </a:stretch>
+                        </pic:blipFill>
+                        <pic:spPr>
+                          <a:xfrm>
+                            <a:off x="0" y="0"/>
+                            <a:ext cx="3095625" cy="194310"/>
+                          </a:xfrm>
+                          <a:prstGeom prst="rect">
+                            <a:avLst/>
+                          </a:prstGeom>
+                          <a:noFill/>
+                          <a:ln>
+                            <a:noFill/>
+                          </a:ln>
+                        </pic:spPr>
+                      </pic:pic>
+                    </a:graphicData>
+                  </a:graphic>
+                </wp:inline>
+              </w:drawing>
+            </w:r>
+          </w:p>
+          <w:p>
+            <w:pPr>
+              <w:keepNext w:val="0"/>
+              <w:keepLines w:val="0"/>
+              <w:widowControl/>
+              <w:numPr>
+                <w:ilvl w:val="0"/>
+                <w:numId w:val="0"/>
+              </w:numPr>
+              <w:suppressLineNumbers w:val="0"/>
+              <w:spacing w:before="0" w:beforeAutospacing="0" w:after="0" w:afterAutospacing="0" w:line="360" w:lineRule="auto"/>
+              <w:ind w:left="0" w:leftChars="0" w:right="0"/>
+              <w:jc w:val="both"/>
+              <w:rPr>
+                <w:rFonts w:hint="default"/>
+                <w:lang w:val="en-US"/>
+              </w:rPr>
+            </w:pPr>
+            <w:r>
+              <w:rPr>
+                <w:rFonts w:hint="default"/>
+                <w:lang w:val="en-US"/>
+              </w:rPr>
+              <w:t>Previously, the lower values of discount made the agent prioritize immediate rewards over rewards in states further away. Thus value of discount is increased to 0.7 which is a balance between the agent wanting to reach the goal state further away with a higher value but not so high that it is not willing to take the riskier path. The noise value is kept at 0 but a value of 0.1 also works to make sure the agent does not end up in the negatively valued states by accident. Again, the living reward is kept low at a value of 0.2 so that agent does not explore.</w:t>
+            </w:r>
+          </w:p>
+          <w:p>
+            <w:pPr>
+              <w:keepNext w:val="0"/>
+              <w:keepLines w:val="0"/>
+              <w:widowControl/>
+              <w:numPr>
+                <w:ilvl w:val="0"/>
+                <w:numId w:val="0"/>
+              </w:numPr>
+              <w:suppressLineNumbers w:val="0"/>
+              <w:spacing w:before="0" w:beforeAutospacing="0" w:after="0" w:afterAutospacing="0" w:line="360" w:lineRule="auto"/>
+              <w:ind w:left="0" w:leftChars="0" w:right="0"/>
+              <w:jc w:val="both"/>
+            </w:pPr>
+            <w:r>
+              <w:drawing>
+                <wp:inline distT="0" distB="0" distL="114300" distR="114300">
+                  <wp:extent cx="3221355" cy="212090"/>
+                  <wp:effectExtent l="0" t="0" r="17145" b="16510"/>
+                  <wp:docPr id="11" name="Picture 9"/>
+                  <wp:cNvGraphicFramePr>
+                    <a:graphicFrameLocks xmlns:a="http://schemas.openxmlformats.org/drawingml/2006/main" noChangeAspect="1"/>
+                  </wp:cNvGraphicFramePr>
+                  <a:graphic xmlns:a="http://schemas.openxmlformats.org/drawingml/2006/main">
+                    <a:graphicData uri="http://schemas.openxmlformats.org/drawingml/2006/picture">
+                      <pic:pic xmlns:pic="http://schemas.openxmlformats.org/drawingml/2006/picture">
+                        <pic:nvPicPr>
+                          <pic:cNvPr id="11" name="Picture 9"/>
+                          <pic:cNvPicPr>
+                            <a:picLocks noChangeAspect="1"/>
+                          </pic:cNvPicPr>
+                        </pic:nvPicPr>
+                        <pic:blipFill>
+                          <a:blip r:embed="rId10"/>
+                          <a:stretch>
+                            <a:fillRect/>
+                          </a:stretch>
+                        </pic:blipFill>
+                        <pic:spPr>
+                          <a:xfrm>
+                            <a:off x="0" y="0"/>
+                            <a:ext cx="3221355" cy="212090"/>
+                          </a:xfrm>
+                          <a:prstGeom prst="rect">
+                            <a:avLst/>
+                          </a:prstGeom>
+                          <a:noFill/>
+                          <a:ln>
+                            <a:noFill/>
+                          </a:ln>
+                        </pic:spPr>
+                      </pic:pic>
+                    </a:graphicData>
+                  </a:graphic>
+                </wp:inline>
+              </w:drawing>
+            </w:r>
+          </w:p>
+          <w:p>
+            <w:pPr>
+              <w:keepNext w:val="0"/>
+              <w:keepLines w:val="0"/>
+              <w:widowControl/>
+              <w:numPr>
+                <w:ilvl w:val="0"/>
+                <w:numId w:val="0"/>
+              </w:numPr>
+              <w:suppressLineNumbers w:val="0"/>
+              <w:spacing w:before="0" w:beforeAutospacing="0" w:after="0" w:afterAutospacing="0" w:line="360" w:lineRule="auto"/>
+              <w:ind w:left="0" w:leftChars="0" w:right="0"/>
+              <w:jc w:val="both"/>
+              <w:rPr>
+                <w:rFonts w:hint="default"/>
+                <w:lang w:val="en-US"/>
+              </w:rPr>
+            </w:pPr>
+            <w:r>
+              <w:rPr>
+                <w:rFonts w:hint="default"/>
+                <w:lang w:val="en-US"/>
+              </w:rPr>
+              <w:t>The same values for the previous solution was used but living reward was increased so agent would explore the longer path to reach the goal. As before, the high discount causes agent to prioritize the higher value goal at a distance and low noise ensures agent reaches goal with little thrashing around. If noise is increased, the agent thrashes around but eventually reaches the +10 through the long way.</w:t>
+            </w:r>
+          </w:p>
+          <w:p>
+            <w:pPr>
+              <w:keepNext w:val="0"/>
+              <w:keepLines w:val="0"/>
+              <w:widowControl/>
+              <w:numPr>
+                <w:ilvl w:val="0"/>
+                <w:numId w:val="0"/>
+              </w:numPr>
+              <w:suppressLineNumbers w:val="0"/>
+              <w:spacing w:before="0" w:beforeAutospacing="0" w:after="0" w:afterAutospacing="0" w:line="360" w:lineRule="auto"/>
+              <w:ind w:left="0" w:leftChars="0" w:right="0"/>
+              <w:jc w:val="both"/>
+            </w:pPr>
+            <w:r>
+              <w:drawing>
+                <wp:inline distT="0" distB="0" distL="114300" distR="114300">
+                  <wp:extent cx="4331970" cy="210185"/>
+                  <wp:effectExtent l="0" t="0" r="11430" b="18415"/>
+                  <wp:docPr id="12" name="Picture 10"/>
+                  <wp:cNvGraphicFramePr>
+                    <a:graphicFrameLocks xmlns:a="http://schemas.openxmlformats.org/drawingml/2006/main" noChangeAspect="1"/>
+                  </wp:cNvGraphicFramePr>
+                  <a:graphic xmlns:a="http://schemas.openxmlformats.org/drawingml/2006/main">
+                    <a:graphicData uri="http://schemas.openxmlformats.org/drawingml/2006/picture">
+                      <pic:pic xmlns:pic="http://schemas.openxmlformats.org/drawingml/2006/picture">
+                        <pic:nvPicPr>
+                          <pic:cNvPr id="12" name="Picture 10"/>
+                          <pic:cNvPicPr>
+                            <a:picLocks noChangeAspect="1"/>
+                          </pic:cNvPicPr>
+                        </pic:nvPicPr>
+                        <pic:blipFill>
+                          <a:blip r:embed="rId11"/>
+                          <a:stretch>
+                            <a:fillRect/>
+                          </a:stretch>
+                        </pic:blipFill>
+                        <pic:spPr>
+                          <a:xfrm>
+                            <a:off x="0" y="0"/>
+                            <a:ext cx="4331970" cy="210185"/>
+                          </a:xfrm>
+                          <a:prstGeom prst="rect">
+                            <a:avLst/>
+                          </a:prstGeom>
+                          <a:noFill/>
+                          <a:ln>
+                            <a:noFill/>
+                          </a:ln>
+                        </pic:spPr>
+                      </pic:pic>
+                    </a:graphicData>
+                  </a:graphic>
+                </wp:inline>
+              </w:drawing>
+            </w:r>
+          </w:p>
+          <w:p>
+            <w:pPr>
+              <w:keepNext w:val="0"/>
+              <w:keepLines w:val="0"/>
+              <w:widowControl/>
+              <w:numPr>
+                <w:ilvl w:val="0"/>
+                <w:numId w:val="0"/>
+              </w:numPr>
+              <w:suppressLineNumbers w:val="0"/>
+              <w:spacing w:before="0" w:beforeAutospacing="0" w:after="0" w:afterAutospacing="0" w:line="360" w:lineRule="auto"/>
+              <w:ind w:left="0" w:leftChars="0" w:right="0"/>
+              <w:jc w:val="both"/>
+              <w:rPr>
+                <w:rFonts w:hint="default"/>
+                <w:lang w:val="en-US"/>
+              </w:rPr>
+            </w:pPr>
+            <w:r>
+              <w:rPr>
+                <w:rFonts w:hint="default"/>
+                <w:lang w:val="en-US"/>
+              </w:rPr>
+              <w:t xml:space="preserve">The living reward is increased to 1 while discount value is assigned at 0 so that all the states are assigned value 0.9 equally. The discount value 0 also ensures that agent does not place any importance in future goals which is why it does not move towards the closer or further away goal state. The noise value does not have much importance here as lower noise value means it stays in one place and higher noise value means it thrashes around but in the end, the episode does not terminate. </w:t>
+            </w:r>
           </w:p>
         </w:tc>
       </w:tr>
@@ -2267,6 +2443,41 @@
                 <w:lang w:val="en-US"/>
               </w:rPr>
             </w:pPr>
+            <w:r>
+              <w:rPr>
+                <w:rFonts w:hint="default" w:cs="Times New Roman"/>
+                <w:sz w:val="24"/>
+                <w:szCs w:val="24"/>
+                <w:lang w:val="en-US"/>
+              </w:rPr>
+              <w:t>(living reward 1 diye noise dile shorter path ney but no noise dile longer path to +10) for 3c</w:t>
+            </w:r>
+          </w:p>
+          <w:p>
+            <w:pPr>
+              <w:keepNext w:val="0"/>
+              <w:keepLines w:val="0"/>
+              <w:widowControl/>
+              <w:suppressLineNumbers w:val="0"/>
+              <w:spacing w:before="0" w:beforeAutospacing="0" w:after="0" w:afterAutospacing="0" w:line="360" w:lineRule="auto"/>
+              <w:ind w:left="0" w:leftChars="0" w:right="0"/>
+              <w:jc w:val="both"/>
+              <w:rPr>
+                <w:rFonts w:hint="default" w:cs="Times New Roman"/>
+                <w:sz w:val="24"/>
+                <w:szCs w:val="24"/>
+                <w:lang w:val="en-US"/>
+              </w:rPr>
+            </w:pPr>
+            <w:r>
+              <w:rPr>
+                <w:rFonts w:hint="default" w:cs="Times New Roman"/>
+                <w:sz w:val="24"/>
+                <w:szCs w:val="24"/>
+                <w:lang w:val="en-US"/>
+              </w:rPr>
+              <w:t>3d te noise baraile thrash around kore eventually goal e jay</w:t>
+            </w:r>
           </w:p>
         </w:tc>
       </w:tr>
@@ -2523,6 +2734,9 @@
     </w:p>
     <w:p>
       <w:pPr>
+        <w:spacing w:line="360" w:lineRule="auto"/>
+        <w:ind w:right="0"/>
+        <w:jc w:val="both"/>
         <w:rPr>
           <w:rFonts w:hint="default"/>
           <w:b/>
@@ -2534,12 +2748,7 @@
           <w:lang w:val="en-US"/>
         </w:rPr>
       </w:pPr>
-    </w:p>
-    <w:p>
-      <w:pPr>
-        <w:spacing w:line="360" w:lineRule="auto"/>
-        <w:ind w:right="0"/>
-        <w:jc w:val="both"/>
+      <w:r>
         <w:rPr>
           <w:rFonts w:hint="default"/>
           <w:b/>
@@ -2550,19 +2759,7 @@
           <w:u w:val="single"/>
           <w:lang w:val="en-US"/>
         </w:rPr>
-      </w:pPr>
-      <w:r>
-        <w:rPr>
-          <w:rFonts w:hint="default"/>
-          <w:b/>
-          <w:bCs/>
-          <w:color w:val="auto"/>
-          <w:sz w:val="32"/>
-          <w:szCs w:val="32"/>
-          <w:u w:val="single"/>
-          <w:lang w:val="en-US"/>
-        </w:rPr>
-        <w:t>Question 5</w:t>
+        <w:t>Question 4</w:t>
       </w:r>
     </w:p>
     <w:p>
@@ -2665,7 +2862,648 @@
                 <w:sz w:val="24"/>
                 <w:lang w:val="en-US"/>
               </w:rPr>
-              <w:t>The problem statement asked for assigning appropriate values of discount and noise that would allow the agent to cross a bridge while avoiding the fire on either side.</w:t>
+              <w:t xml:space="preserve">The problem statement asked for modification of the solution to the first problem by updating one state per iteration as opposed to updating all states in each iteration. The question instructs to ignore terminal state and update state in the order provided by getStates() function. </w:t>
+            </w:r>
+          </w:p>
+        </w:tc>
+      </w:tr>
+    </w:tbl>
+    <w:p>
+      <w:pPr>
+        <w:spacing w:line="360" w:lineRule="auto"/>
+        <w:ind w:right="0"/>
+        <w:jc w:val="both"/>
+        <w:rPr>
+          <w:rFonts w:hint="default" w:ascii="Times New Roman" w:hAnsi="Times New Roman" w:eastAsia="SimSun" w:cs="Times New Roman"/>
+        </w:rPr>
+      </w:pPr>
+    </w:p>
+    <w:p>
+      <w:pPr>
+        <w:spacing w:line="360" w:lineRule="auto"/>
+        <w:ind w:left="360" w:right="0" w:firstLine="0"/>
+        <w:jc w:val="both"/>
+        <w:rPr>
+          <w:rFonts w:hint="default" w:ascii="Times New Roman" w:hAnsi="Times New Roman" w:eastAsia="SimSun" w:cs="Times New Roman"/>
+          <w:b/>
+          <w:bCs/>
+          <w:color w:val="0000FF"/>
+          <w:sz w:val="28"/>
+          <w:szCs w:val="28"/>
+        </w:rPr>
+      </w:pPr>
+      <w:r>
+        <w:rPr>
+          <w:rFonts w:hint="default" w:cs="Times New Roman"/>
+          <w:b/>
+          <w:bCs/>
+          <w:color w:val="0000FF"/>
+          <w:sz w:val="28"/>
+          <w:szCs w:val="28"/>
+          <w:lang w:val="en-US"/>
+        </w:rPr>
+        <w:t>Analysis &amp; Explanation</w:t>
+      </w:r>
+      <w:r>
+        <w:rPr>
+          <w:rFonts w:hint="default" w:ascii="Times New Roman" w:hAnsi="Times New Roman" w:eastAsia="SimSun" w:cs="Times New Roman"/>
+          <w:b/>
+          <w:bCs/>
+          <w:color w:val="0000FF"/>
+          <w:sz w:val="28"/>
+          <w:szCs w:val="28"/>
+        </w:rPr>
+        <w:t>:</w:t>
+      </w:r>
+    </w:p>
+    <w:tbl>
+      <w:tblPr>
+        <w:tblStyle w:val="3"/>
+        <w:tblW w:w="9090" w:type="dxa"/>
+        <w:tblInd w:w="350" w:type="dxa"/>
+        <w:tblLayout w:type="fixed"/>
+        <w:tblCellMar>
+          <w:top w:w="0" w:type="dxa"/>
+          <w:left w:w="108" w:type="dxa"/>
+          <w:bottom w:w="0" w:type="dxa"/>
+          <w:right w:w="108" w:type="dxa"/>
+        </w:tblCellMar>
+      </w:tblPr>
+      <w:tblGrid>
+        <w:gridCol w:w="9090"/>
+      </w:tblGrid>
+      <w:tr>
+        <w:tblPrEx>
+          <w:tblCellMar>
+            <w:top w:w="0" w:type="dxa"/>
+            <w:left w:w="108" w:type="dxa"/>
+            <w:bottom w:w="0" w:type="dxa"/>
+            <w:right w:w="108" w:type="dxa"/>
+          </w:tblCellMar>
+        </w:tblPrEx>
+        <w:trPr>
+          <w:trHeight w:val="377" w:hRule="atLeast"/>
+        </w:trPr>
+        <w:tc>
+          <w:tcPr>
+            <w:tcW w:w="9090" w:type="dxa"/>
+            <w:tcBorders>
+              <w:top w:val="single" w:color="000000" w:sz="4" w:space="0"/>
+              <w:left w:val="single" w:color="000000" w:sz="4" w:space="0"/>
+              <w:bottom w:val="single" w:color="000000" w:sz="4" w:space="0"/>
+              <w:right w:val="single" w:color="000000" w:sz="4" w:space="0"/>
+            </w:tcBorders>
+          </w:tcPr>
+          <w:p>
+            <w:pPr>
+              <w:keepNext w:val="0"/>
+              <w:keepLines w:val="0"/>
+              <w:widowControl/>
+              <w:numPr>
+                <w:ilvl w:val="0"/>
+                <w:numId w:val="0"/>
+              </w:numPr>
+              <w:suppressLineNumbers w:val="0"/>
+              <w:spacing w:before="0" w:beforeAutospacing="0" w:after="0" w:afterAutospacing="0" w:line="360" w:lineRule="auto"/>
+              <w:ind w:left="0" w:leftChars="0" w:right="0"/>
+              <w:jc w:val="both"/>
+              <w:rPr>
+                <w:rFonts w:hint="default"/>
+                <w:lang w:val="en-US"/>
+              </w:rPr>
+            </w:pPr>
+            <w:r>
+              <w:rPr>
+                <w:rFonts w:hint="default"/>
+                <w:lang w:val="en-US"/>
+              </w:rPr>
+              <w:t xml:space="preserve">Iteration is done as usual but before iterating the a current state index is initialized at 0 and number of states is determined using the length of the state array returned by the getStates() function. Then in each iteration, using the current state index, the state is accessed and updated accordingly. Each time the current index is incremented by 1 and mod by the number of states to ensure cyclic value iteration. This is repeated until the number of iterations complete. </w:t>
+            </w:r>
+          </w:p>
+        </w:tc>
+      </w:tr>
+    </w:tbl>
+    <w:p>
+      <w:pPr>
+        <w:spacing w:line="360" w:lineRule="auto"/>
+        <w:ind w:right="0"/>
+        <w:jc w:val="both"/>
+        <w:rPr>
+          <w:rFonts w:hint="default" w:ascii="Times New Roman" w:hAnsi="Times New Roman" w:eastAsia="SimSun" w:cs="Times New Roman"/>
+        </w:rPr>
+      </w:pPr>
+    </w:p>
+    <w:p>
+      <w:pPr>
+        <w:keepNext w:val="0"/>
+        <w:keepLines w:val="0"/>
+        <w:widowControl/>
+        <w:suppressLineNumbers w:val="0"/>
+        <w:spacing w:before="0" w:beforeAutospacing="0" w:after="0" w:afterAutospacing="0" w:line="360" w:lineRule="auto"/>
+        <w:ind w:left="360" w:right="0" w:firstLine="0"/>
+        <w:jc w:val="both"/>
+        <w:rPr>
+          <w:rFonts w:hint="default" w:ascii="Times New Roman" w:hAnsi="Times New Roman" w:eastAsia="SimSun" w:cs="Times New Roman"/>
+          <w:b/>
+          <w:bCs/>
+          <w:color w:val="0000FF"/>
+          <w:sz w:val="28"/>
+          <w:szCs w:val="28"/>
+          <w:lang w:val="en-US"/>
+        </w:rPr>
+      </w:pPr>
+      <w:r>
+        <w:rPr>
+          <w:rFonts w:hint="default" w:cs="Times New Roman"/>
+          <w:b/>
+          <w:bCs/>
+          <w:color w:val="0000FF"/>
+          <w:kern w:val="0"/>
+          <w:sz w:val="28"/>
+          <w:szCs w:val="28"/>
+          <w:lang w:val="en-US" w:eastAsia="zh-CN" w:bidi="ar"/>
+        </w:rPr>
+        <w:t>Interesting Findings</w:t>
+      </w:r>
+      <w:r>
+        <w:rPr>
+          <w:rFonts w:hint="default" w:ascii="Times New Roman" w:hAnsi="Times New Roman" w:eastAsia="SimSun" w:cs="Times New Roman"/>
+          <w:b/>
+          <w:bCs/>
+          <w:color w:val="0000FF"/>
+          <w:kern w:val="0"/>
+          <w:sz w:val="28"/>
+          <w:szCs w:val="28"/>
+          <w:lang w:val="en-US" w:eastAsia="zh-CN" w:bidi="ar"/>
+        </w:rPr>
+        <w:t>:</w:t>
+      </w:r>
+    </w:p>
+    <w:tbl>
+      <w:tblPr>
+        <w:tblStyle w:val="3"/>
+        <w:tblW w:w="9090" w:type="dxa"/>
+        <w:tblInd w:w="350" w:type="dxa"/>
+        <w:tblBorders>
+          <w:top w:val="none" w:color="auto" w:sz="0" w:space="0"/>
+          <w:left w:val="none" w:color="auto" w:sz="0" w:space="0"/>
+          <w:bottom w:val="none" w:color="auto" w:sz="0" w:space="0"/>
+          <w:right w:val="none" w:color="auto" w:sz="0" w:space="0"/>
+          <w:insideH w:val="none" w:color="auto" w:sz="0" w:space="0"/>
+          <w:insideV w:val="none" w:color="auto" w:sz="0" w:space="0"/>
+        </w:tblBorders>
+        <w:shd w:val="clear" w:color="auto" w:fill="auto"/>
+        <w:tblLayout w:type="fixed"/>
+        <w:tblCellMar>
+          <w:top w:w="0" w:type="dxa"/>
+          <w:left w:w="108" w:type="dxa"/>
+          <w:bottom w:w="0" w:type="dxa"/>
+          <w:right w:w="108" w:type="dxa"/>
+        </w:tblCellMar>
+      </w:tblPr>
+      <w:tblGrid>
+        <w:gridCol w:w="9090"/>
+      </w:tblGrid>
+      <w:tr>
+        <w:tblPrEx>
+          <w:tblBorders>
+            <w:top w:val="none" w:color="auto" w:sz="0" w:space="0"/>
+            <w:left w:val="none" w:color="auto" w:sz="0" w:space="0"/>
+            <w:bottom w:val="none" w:color="auto" w:sz="0" w:space="0"/>
+            <w:right w:val="none" w:color="auto" w:sz="0" w:space="0"/>
+            <w:insideH w:val="none" w:color="auto" w:sz="0" w:space="0"/>
+            <w:insideV w:val="none" w:color="auto" w:sz="0" w:space="0"/>
+          </w:tblBorders>
+          <w:shd w:val="clear" w:color="auto" w:fill="auto"/>
+          <w:tblCellMar>
+            <w:top w:w="0" w:type="dxa"/>
+            <w:left w:w="108" w:type="dxa"/>
+            <w:bottom w:w="0" w:type="dxa"/>
+            <w:right w:w="108" w:type="dxa"/>
+          </w:tblCellMar>
+        </w:tblPrEx>
+        <w:trPr>
+          <w:trHeight w:val="377" w:hRule="atLeast"/>
+        </w:trPr>
+        <w:tc>
+          <w:tcPr>
+            <w:tcW w:w="9090" w:type="dxa"/>
+            <w:tcBorders>
+              <w:top w:val="single" w:color="000000" w:sz="4" w:space="0"/>
+              <w:left w:val="single" w:color="000000" w:sz="4" w:space="0"/>
+              <w:bottom w:val="single" w:color="000000" w:sz="4" w:space="0"/>
+              <w:right w:val="single" w:color="000000" w:sz="4" w:space="0"/>
+            </w:tcBorders>
+            <w:shd w:val="clear" w:color="auto" w:fill="auto"/>
+            <w:vAlign w:val="top"/>
+          </w:tcPr>
+          <w:p>
+            <w:pPr>
+              <w:keepNext w:val="0"/>
+              <w:keepLines w:val="0"/>
+              <w:widowControl/>
+              <w:suppressLineNumbers w:val="0"/>
+              <w:spacing w:before="0" w:beforeAutospacing="0" w:after="0" w:afterAutospacing="0" w:line="360" w:lineRule="auto"/>
+              <w:ind w:left="0" w:leftChars="0" w:right="0"/>
+              <w:jc w:val="both"/>
+              <w:rPr>
+                <w:rFonts w:hint="default" w:cs="Times New Roman"/>
+                <w:sz w:val="24"/>
+                <w:szCs w:val="24"/>
+                <w:lang w:val="en-US"/>
+              </w:rPr>
+            </w:pPr>
+          </w:p>
+        </w:tc>
+      </w:tr>
+    </w:tbl>
+    <w:p>
+      <w:pPr>
+        <w:spacing w:line="360" w:lineRule="auto"/>
+        <w:ind w:left="360" w:right="0" w:firstLine="0"/>
+        <w:jc w:val="both"/>
+        <w:rPr>
+          <w:rFonts w:hint="default" w:cs="Times New Roman"/>
+          <w:b/>
+          <w:bCs/>
+          <w:color w:val="0000FF"/>
+          <w:sz w:val="28"/>
+          <w:szCs w:val="28"/>
+          <w:lang w:val="en-US"/>
+        </w:rPr>
+      </w:pPr>
+    </w:p>
+    <w:p>
+      <w:pPr>
+        <w:spacing w:line="360" w:lineRule="auto"/>
+        <w:ind w:left="360" w:right="0" w:firstLine="0"/>
+        <w:jc w:val="both"/>
+        <w:rPr>
+          <w:rFonts w:hint="default" w:ascii="Times New Roman" w:hAnsi="Times New Roman" w:eastAsia="SimSun" w:cs="Times New Roman"/>
+          <w:b/>
+          <w:bCs/>
+          <w:color w:val="0000FF"/>
+          <w:sz w:val="28"/>
+          <w:szCs w:val="28"/>
+        </w:rPr>
+      </w:pPr>
+      <w:r>
+        <w:rPr>
+          <w:rFonts w:hint="default" w:cs="Times New Roman"/>
+          <w:b/>
+          <w:bCs/>
+          <w:color w:val="0000FF"/>
+          <w:sz w:val="28"/>
+          <w:szCs w:val="28"/>
+          <w:lang w:val="en-US"/>
+        </w:rPr>
+        <w:t>Challenges</w:t>
+      </w:r>
+      <w:r>
+        <w:rPr>
+          <w:rFonts w:hint="default" w:ascii="Times New Roman" w:hAnsi="Times New Roman" w:eastAsia="SimSun" w:cs="Times New Roman"/>
+          <w:b/>
+          <w:bCs/>
+          <w:color w:val="0000FF"/>
+          <w:sz w:val="28"/>
+          <w:szCs w:val="28"/>
+        </w:rPr>
+        <w:t>:</w:t>
+      </w:r>
+    </w:p>
+    <w:tbl>
+      <w:tblPr>
+        <w:tblStyle w:val="3"/>
+        <w:tblW w:w="9090" w:type="dxa"/>
+        <w:tblInd w:w="350" w:type="dxa"/>
+        <w:tblLayout w:type="fixed"/>
+        <w:tblCellMar>
+          <w:top w:w="0" w:type="dxa"/>
+          <w:left w:w="108" w:type="dxa"/>
+          <w:bottom w:w="0" w:type="dxa"/>
+          <w:right w:w="108" w:type="dxa"/>
+        </w:tblCellMar>
+      </w:tblPr>
+      <w:tblGrid>
+        <w:gridCol w:w="9090"/>
+      </w:tblGrid>
+      <w:tr>
+        <w:tblPrEx>
+          <w:tblCellMar>
+            <w:top w:w="0" w:type="dxa"/>
+            <w:left w:w="108" w:type="dxa"/>
+            <w:bottom w:w="0" w:type="dxa"/>
+            <w:right w:w="108" w:type="dxa"/>
+          </w:tblCellMar>
+        </w:tblPrEx>
+        <w:trPr>
+          <w:trHeight w:val="377" w:hRule="atLeast"/>
+        </w:trPr>
+        <w:tc>
+          <w:tcPr>
+            <w:tcW w:w="9090" w:type="dxa"/>
+            <w:tcBorders>
+              <w:top w:val="single" w:color="000000" w:sz="4" w:space="0"/>
+              <w:left w:val="single" w:color="000000" w:sz="4" w:space="0"/>
+              <w:bottom w:val="single" w:color="000000" w:sz="4" w:space="0"/>
+              <w:right w:val="single" w:color="000000" w:sz="4" w:space="0"/>
+            </w:tcBorders>
+          </w:tcPr>
+          <w:p>
+            <w:pPr>
+              <w:keepNext w:val="0"/>
+              <w:keepLines w:val="0"/>
+              <w:widowControl/>
+              <w:numPr>
+                <w:ilvl w:val="0"/>
+                <w:numId w:val="0"/>
+              </w:numPr>
+              <w:suppressLineNumbers w:val="0"/>
+              <w:spacing w:before="0" w:beforeAutospacing="0" w:after="0" w:afterAutospacing="0" w:line="360" w:lineRule="auto"/>
+              <w:ind w:left="0" w:leftChars="0" w:right="0"/>
+              <w:jc w:val="both"/>
+              <w:rPr>
+                <w:rFonts w:hint="default"/>
+                <w:lang w:val="en-US"/>
+              </w:rPr>
+            </w:pPr>
+          </w:p>
+        </w:tc>
+      </w:tr>
+    </w:tbl>
+    <w:p>
+      <w:pPr>
+        <w:spacing w:line="360" w:lineRule="auto"/>
+        <w:ind w:right="0"/>
+        <w:jc w:val="both"/>
+        <w:rPr>
+          <w:rFonts w:hint="default" w:ascii="Times New Roman" w:hAnsi="Times New Roman" w:eastAsia="SimSun" w:cs="Times New Roman"/>
+        </w:rPr>
+      </w:pPr>
+    </w:p>
+    <w:p>
+      <w:pPr>
+        <w:spacing w:line="360" w:lineRule="auto"/>
+        <w:ind w:left="360" w:right="0" w:firstLine="0"/>
+        <w:jc w:val="both"/>
+        <w:rPr>
+          <w:rFonts w:hint="default" w:ascii="Times New Roman" w:hAnsi="Times New Roman" w:eastAsia="SimSun" w:cs="Times New Roman"/>
+          <w:b/>
+          <w:bCs/>
+          <w:color w:val="0000FF"/>
+          <w:sz w:val="28"/>
+          <w:szCs w:val="28"/>
+        </w:rPr>
+      </w:pPr>
+      <w:r>
+        <w:rPr>
+          <w:rFonts w:hint="default" w:cs="Times New Roman"/>
+          <w:b/>
+          <w:bCs/>
+          <w:color w:val="0000FF"/>
+          <w:sz w:val="28"/>
+          <w:szCs w:val="28"/>
+          <w:lang w:val="en-US"/>
+        </w:rPr>
+        <w:t>Behavior of code for different hyper parameters</w:t>
+      </w:r>
+      <w:r>
+        <w:rPr>
+          <w:rFonts w:hint="default" w:ascii="Times New Roman" w:hAnsi="Times New Roman" w:eastAsia="SimSun" w:cs="Times New Roman"/>
+          <w:b/>
+          <w:bCs/>
+          <w:color w:val="0000FF"/>
+          <w:sz w:val="28"/>
+          <w:szCs w:val="28"/>
+        </w:rPr>
+        <w:t>:</w:t>
+      </w:r>
+    </w:p>
+    <w:tbl>
+      <w:tblPr>
+        <w:tblStyle w:val="3"/>
+        <w:tblW w:w="9090" w:type="dxa"/>
+        <w:tblInd w:w="350" w:type="dxa"/>
+        <w:tblLayout w:type="fixed"/>
+        <w:tblCellMar>
+          <w:top w:w="0" w:type="dxa"/>
+          <w:left w:w="108" w:type="dxa"/>
+          <w:bottom w:w="0" w:type="dxa"/>
+          <w:right w:w="108" w:type="dxa"/>
+        </w:tblCellMar>
+      </w:tblPr>
+      <w:tblGrid>
+        <w:gridCol w:w="9090"/>
+      </w:tblGrid>
+      <w:tr>
+        <w:trPr>
+          <w:trHeight w:val="377" w:hRule="atLeast"/>
+        </w:trPr>
+        <w:tc>
+          <w:tcPr>
+            <w:tcW w:w="9090" w:type="dxa"/>
+            <w:tcBorders>
+              <w:top w:val="single" w:color="000000" w:sz="4" w:space="0"/>
+              <w:left w:val="single" w:color="000000" w:sz="4" w:space="0"/>
+              <w:bottom w:val="single" w:color="000000" w:sz="4" w:space="0"/>
+              <w:right w:val="single" w:color="000000" w:sz="4" w:space="0"/>
+            </w:tcBorders>
+          </w:tcPr>
+          <w:p>
+            <w:pPr>
+              <w:keepNext w:val="0"/>
+              <w:keepLines w:val="0"/>
+              <w:widowControl/>
+              <w:numPr>
+                <w:ilvl w:val="0"/>
+                <w:numId w:val="0"/>
+              </w:numPr>
+              <w:suppressLineNumbers w:val="0"/>
+              <w:spacing w:before="0" w:beforeAutospacing="0" w:after="0" w:afterAutospacing="0" w:line="360" w:lineRule="auto"/>
+              <w:ind w:left="0" w:leftChars="0" w:right="0"/>
+              <w:jc w:val="both"/>
+              <w:rPr>
+                <w:rFonts w:hint="default"/>
+                <w:lang w:val="en-US"/>
+              </w:rPr>
+            </w:pPr>
+          </w:p>
+        </w:tc>
+      </w:tr>
+    </w:tbl>
+    <w:p>
+      <w:pPr>
+        <w:rPr>
+          <w:rFonts w:hint="default"/>
+          <w:b/>
+          <w:bCs/>
+          <w:color w:val="auto"/>
+          <w:sz w:val="32"/>
+          <w:szCs w:val="32"/>
+          <w:u w:val="single"/>
+          <w:lang w:val="en-US"/>
+        </w:rPr>
+      </w:pPr>
+    </w:p>
+    <w:p>
+      <w:pPr>
+        <w:rPr>
+          <w:rFonts w:hint="default"/>
+          <w:b/>
+          <w:bCs/>
+          <w:color w:val="auto"/>
+          <w:sz w:val="32"/>
+          <w:szCs w:val="32"/>
+          <w:u w:val="single"/>
+          <w:lang w:val="en-US"/>
+        </w:rPr>
+      </w:pPr>
+    </w:p>
+    <w:p>
+      <w:pPr>
+        <w:rPr>
+          <w:rFonts w:hint="default"/>
+          <w:b/>
+          <w:bCs/>
+          <w:color w:val="auto"/>
+          <w:sz w:val="32"/>
+          <w:szCs w:val="32"/>
+          <w:u w:val="single"/>
+          <w:lang w:val="en-US"/>
+        </w:rPr>
+      </w:pPr>
+    </w:p>
+    <w:p>
+      <w:pPr>
+        <w:spacing w:line="360" w:lineRule="auto"/>
+        <w:ind w:right="0"/>
+        <w:jc w:val="both"/>
+        <w:rPr>
+          <w:rFonts w:hint="default"/>
+          <w:b/>
+          <w:bCs/>
+          <w:color w:val="auto"/>
+          <w:sz w:val="32"/>
+          <w:szCs w:val="32"/>
+          <w:u w:val="single"/>
+          <w:lang w:val="en-US"/>
+        </w:rPr>
+      </w:pPr>
+      <w:r>
+        <w:rPr>
+          <w:rFonts w:hint="default"/>
+          <w:b/>
+          <w:bCs/>
+          <w:color w:val="auto"/>
+          <w:sz w:val="32"/>
+          <w:szCs w:val="32"/>
+          <w:u w:val="single"/>
+          <w:lang w:val="en-US"/>
+        </w:rPr>
+        <w:t>Question 5</w:t>
+      </w:r>
+    </w:p>
+    <w:p>
+      <w:pPr>
+        <w:spacing w:line="360" w:lineRule="auto"/>
+        <w:ind w:left="360" w:right="0" w:firstLine="0"/>
+        <w:jc w:val="both"/>
+        <w:rPr>
+          <w:rFonts w:hint="default" w:ascii="Times New Roman" w:hAnsi="Times New Roman" w:eastAsia="SimSun" w:cs="Times New Roman"/>
+          <w:b/>
+          <w:bCs/>
+          <w:color w:val="0000FF"/>
+          <w:sz w:val="24"/>
+        </w:rPr>
+      </w:pPr>
+      <w:r>
+        <w:rPr>
+          <w:rFonts w:hint="default" w:cs="Times New Roman"/>
+          <w:b/>
+          <w:bCs/>
+          <w:color w:val="0000FF"/>
+          <w:sz w:val="28"/>
+          <w:szCs w:val="28"/>
+          <w:lang w:val="en-US"/>
+        </w:rPr>
+        <w:t>Introduction</w:t>
+      </w:r>
+      <w:r>
+        <w:rPr>
+          <w:rFonts w:hint="default" w:ascii="Times New Roman" w:hAnsi="Times New Roman" w:eastAsia="SimSun" w:cs="Times New Roman"/>
+          <w:b/>
+          <w:bCs/>
+          <w:color w:val="0000FF"/>
+          <w:sz w:val="28"/>
+          <w:szCs w:val="28"/>
+        </w:rPr>
+        <w:t>:</w:t>
+      </w:r>
+    </w:p>
+    <w:tbl>
+      <w:tblPr>
+        <w:tblStyle w:val="3"/>
+        <w:tblW w:w="9090" w:type="dxa"/>
+        <w:tblInd w:w="350" w:type="dxa"/>
+        <w:tblLayout w:type="fixed"/>
+        <w:tblCellMar>
+          <w:top w:w="0" w:type="dxa"/>
+          <w:left w:w="108" w:type="dxa"/>
+          <w:bottom w:w="0" w:type="dxa"/>
+          <w:right w:w="108" w:type="dxa"/>
+        </w:tblCellMar>
+      </w:tblPr>
+      <w:tblGrid>
+        <w:gridCol w:w="9090"/>
+      </w:tblGrid>
+      <w:tr>
+        <w:tblPrEx>
+          <w:tblCellMar>
+            <w:top w:w="0" w:type="dxa"/>
+            <w:left w:w="108" w:type="dxa"/>
+            <w:bottom w:w="0" w:type="dxa"/>
+            <w:right w:w="108" w:type="dxa"/>
+          </w:tblCellMar>
+        </w:tblPrEx>
+        <w:trPr>
+          <w:trHeight w:val="377" w:hRule="atLeast"/>
+        </w:trPr>
+        <w:tc>
+          <w:tcPr>
+            <w:tcW w:w="9090" w:type="dxa"/>
+            <w:tcBorders>
+              <w:top w:val="single" w:color="000000" w:sz="4" w:space="0"/>
+              <w:left w:val="single" w:color="000000" w:sz="4" w:space="0"/>
+              <w:bottom w:val="single" w:color="000000" w:sz="4" w:space="0"/>
+              <w:right w:val="single" w:color="000000" w:sz="4" w:space="0"/>
+            </w:tcBorders>
+          </w:tcPr>
+          <w:p>
+            <w:pPr>
+              <w:keepNext w:val="0"/>
+              <w:keepLines w:val="0"/>
+              <w:widowControl/>
+              <w:numPr>
+                <w:ilvl w:val="0"/>
+                <w:numId w:val="0"/>
+              </w:numPr>
+              <w:suppressLineNumbers w:val="0"/>
+              <w:spacing w:before="0" w:beforeAutospacing="0" w:after="0" w:afterAutospacing="0" w:line="360" w:lineRule="auto"/>
+              <w:ind w:left="0" w:leftChars="0" w:right="0"/>
+              <w:jc w:val="both"/>
+              <w:rPr>
+                <w:rFonts w:hint="default" w:ascii="Times New Roman" w:hAnsi="Times New Roman" w:eastAsia="SimSun" w:cs="Times New Roman"/>
+                <w:sz w:val="24"/>
+                <w:lang w:val="en-US"/>
+              </w:rPr>
+            </w:pPr>
+            <w:r>
+              <w:rPr>
+                <w:rFonts w:hint="default" w:cs="Times New Roman"/>
+                <w:sz w:val="24"/>
+                <w:lang w:val="en-US"/>
+              </w:rPr>
+              <w:t>The problem statement asked for the modification of the first solution to implement a prioritized sweeping algorithm</w:t>
             </w:r>
           </w:p>
         </w:tc>

</xml_diff>